<commit_message>
Add license and some orthographic corrections to doc.
</commit_message>
<xml_diff>
--- a/doc/NoteOnHeavingHemisphere.docx
+++ b/doc/NoteOnHeavingHemisphere.docx
@@ -1,6 +1,6 @@
 
 <file path=word/document.xml><?xml version="1.0" encoding="utf-8"?>
-<w:document xmlns:wpc="http://schemas.microsoft.com/office/word/2010/wordprocessingCanvas" xmlns:mc="http://schemas.openxmlformats.org/markup-compatibility/2006" xmlns:o="urn:schemas-microsoft-com:office:office" xmlns:r="http://schemas.openxmlformats.org/officeDocument/2006/relationships" xmlns:m="http://schemas.openxmlformats.org/officeDocument/2006/math" xmlns:v="urn:schemas-microsoft-com:vml" xmlns:wp14="http://schemas.microsoft.com/office/word/2010/wordprocessingDrawing" xmlns:wp="http://schemas.openxmlformats.org/drawingml/2006/wordprocessingDrawing" xmlns:w10="urn:schemas-microsoft-com:office:word" xmlns:w="http://schemas.openxmlformats.org/wordprocessingml/2006/main" xmlns:w14="http://schemas.microsoft.com/office/word/2010/wordml" xmlns:w15="http://schemas.microsoft.com/office/word/2012/wordml" xmlns:wpg="http://schemas.microsoft.com/office/word/2010/wordprocessingGroup" xmlns:wpi="http://schemas.microsoft.com/office/word/2010/wordprocessingInk" xmlns:wne="http://schemas.microsoft.com/office/word/2006/wordml" xmlns:wps="http://schemas.microsoft.com/office/word/2010/wordprocessingShape" mc:Ignorable="w14 w15 wp14">
+<w:document xmlns:wpc="http://schemas.microsoft.com/office/word/2010/wordprocessingCanvas" xmlns:mc="http://schemas.openxmlformats.org/markup-compatibility/2006" xmlns:o="urn:schemas-microsoft-com:office:office" xmlns:r="http://schemas.openxmlformats.org/officeDocument/2006/relationships" xmlns:m="http://schemas.openxmlformats.org/officeDocument/2006/math" xmlns:v="urn:schemas-microsoft-com:vml" xmlns:wp14="http://schemas.microsoft.com/office/word/2010/wordprocessingDrawing" xmlns:wp="http://schemas.openxmlformats.org/drawingml/2006/wordprocessingDrawing" xmlns:w10="urn:schemas-microsoft-com:office:word" xmlns:w="http://schemas.openxmlformats.org/wordprocessingml/2006/main" xmlns:w14="http://schemas.microsoft.com/office/word/2010/wordml" xmlns:wpg="http://schemas.microsoft.com/office/word/2010/wordprocessingGroup" xmlns:wpi="http://schemas.microsoft.com/office/word/2010/wordprocessingInk" xmlns:wne="http://schemas.microsoft.com/office/word/2006/wordml" xmlns:wps="http://schemas.microsoft.com/office/word/2010/wordprocessingShape" mc:Ignorable="w14 wp14">
   <w:body>
     <w:p>
       <w:pPr>
@@ -26,7 +26,25 @@
           <w:sz w:val="36"/>
           <w:szCs w:val="24"/>
         </w:rPr>
-        <w:t xml:space="preserve">Note on the mutipole expansion of </w:t>
+        <w:t xml:space="preserve">Note on the </w:t>
+      </w:r>
+      <w:proofErr w:type="spellStart"/>
+      <w:r>
+        <w:rPr>
+          <w:rFonts w:ascii="Times New Roman" w:hAnsi="Times New Roman" w:cs="Times New Roman"/>
+          <w:sz w:val="36"/>
+          <w:szCs w:val="24"/>
+        </w:rPr>
+        <w:t>mutipole</w:t>
+      </w:r>
+      <w:proofErr w:type="spellEnd"/>
+      <w:r>
+        <w:rPr>
+          <w:rFonts w:ascii="Times New Roman" w:hAnsi="Times New Roman" w:cs="Times New Roman"/>
+          <w:sz w:val="36"/>
+          <w:szCs w:val="24"/>
+        </w:rPr>
+        <w:t xml:space="preserve"> expansion of </w:t>
       </w:r>
       <w:r>
         <w:rPr>
@@ -112,13 +130,23 @@
           <w:lang w:val="fr-FR"/>
         </w:rPr>
       </w:pPr>
+      <w:proofErr w:type="spellStart"/>
       <w:r>
         <w:rPr>
           <w:rFonts w:ascii="Times New Roman" w:hAnsi="Times New Roman" w:cs="Times New Roman"/>
           <w:sz w:val="24"/>
           <w:lang w:val="fr-FR"/>
         </w:rPr>
-        <w:t xml:space="preserve">YoungMyung Choi </w:t>
+        <w:t>YoungMyung</w:t>
+      </w:r>
+      <w:proofErr w:type="spellEnd"/>
+      <w:r>
+        <w:rPr>
+          <w:rFonts w:ascii="Times New Roman" w:hAnsi="Times New Roman" w:cs="Times New Roman"/>
+          <w:sz w:val="24"/>
+          <w:lang w:val="fr-FR"/>
+        </w:rPr>
+        <w:t xml:space="preserve"> Choi </w:t>
       </w:r>
     </w:p>
     <w:p>
@@ -168,12 +196,14 @@
       <w:pPr>
         <w:rPr>
           <w:rFonts w:ascii="Times New Roman" w:hAnsi="Times New Roman" w:cs="Times New Roman"/>
+          <w:b/>
           <w:sz w:val="28"/>
         </w:rPr>
       </w:pPr>
       <w:r>
         <w:rPr>
           <w:rFonts w:ascii="Times New Roman" w:hAnsi="Times New Roman" w:cs="Times New Roman"/>
+          <w:b/>
           <w:sz w:val="28"/>
         </w:rPr>
         <w:t>H</w:t>
@@ -181,27 +211,15 @@
       <w:r>
         <w:rPr>
           <w:rFonts w:ascii="Times New Roman" w:hAnsi="Times New Roman" w:cs="Times New Roman"/>
+          <w:b/>
           <w:sz w:val="28"/>
         </w:rPr>
-        <w:t xml:space="preserve">eaving </w:t>
+        <w:t xml:space="preserve">eaving hemisphere </w:t>
       </w:r>
       <w:r>
         <w:rPr>
           <w:rFonts w:ascii="Times New Roman" w:hAnsi="Times New Roman" w:cs="Times New Roman"/>
-          <w:sz w:val="28"/>
-        </w:rPr>
-        <w:t>h</w:t>
-      </w:r>
-      <w:r>
-        <w:rPr>
-          <w:rFonts w:ascii="Times New Roman" w:hAnsi="Times New Roman" w:cs="Times New Roman"/>
-          <w:sz w:val="28"/>
-        </w:rPr>
-        <w:t xml:space="preserve">emisphere </w:t>
-      </w:r>
-      <w:r>
-        <w:rPr>
-          <w:rFonts w:ascii="Times New Roman" w:hAnsi="Times New Roman" w:cs="Times New Roman"/>
+          <w:b/>
           <w:sz w:val="28"/>
         </w:rPr>
         <w:t>problem</w:t>
@@ -229,7 +247,23 @@
           <w:rFonts w:ascii="Times New Roman" w:hAnsi="Times New Roman" w:cs="Times New Roman"/>
           <w:szCs w:val="18"/>
         </w:rPr>
-        <w:t>An heaving hemisphere problem was first solved by Havelock(1955). Havelock</w:t>
+        <w:t xml:space="preserve">An heaving hemisphere problem was first solved by </w:t>
+      </w:r>
+      <w:proofErr w:type="gramStart"/>
+      <w:r>
+        <w:rPr>
+          <w:rFonts w:ascii="Times New Roman" w:hAnsi="Times New Roman" w:cs="Times New Roman"/>
+          <w:szCs w:val="18"/>
+        </w:rPr>
+        <w:t>Havelock(</w:t>
+      </w:r>
+      <w:proofErr w:type="gramEnd"/>
+      <w:r>
+        <w:rPr>
+          <w:rFonts w:ascii="Times New Roman" w:hAnsi="Times New Roman" w:cs="Times New Roman"/>
+          <w:szCs w:val="18"/>
+        </w:rPr>
+        <w:t>1955). Havelock</w:t>
       </w:r>
       <w:r>
         <w:rPr>
@@ -243,6 +277,13 @@
           <w:rFonts w:ascii="Times New Roman" w:hAnsi="Times New Roman" w:cs="Times New Roman"/>
           <w:szCs w:val="18"/>
         </w:rPr>
+        <w:t xml:space="preserve"> the</w:t>
+      </w:r>
+      <w:r>
+        <w:rPr>
+          <w:rFonts w:ascii="Times New Roman" w:hAnsi="Times New Roman" w:cs="Times New Roman"/>
+          <w:szCs w:val="18"/>
+        </w:rPr>
         <w:t xml:space="preserve"> multi</w:t>
       </w:r>
       <w:r>
@@ -250,21 +291,53 @@
           <w:rFonts w:ascii="Times New Roman" w:hAnsi="Times New Roman" w:cs="Times New Roman"/>
           <w:szCs w:val="18"/>
         </w:rPr>
-        <w:t xml:space="preserve">pole expansion which is similar </w:t>
+        <w:t>pole expansion method</w:t>
       </w:r>
       <w:r>
         <w:rPr>
           <w:rFonts w:ascii="Times New Roman" w:hAnsi="Times New Roman" w:cs="Times New Roman"/>
           <w:szCs w:val="18"/>
         </w:rPr>
-        <w:t xml:space="preserve">methodology of </w:t>
+        <w:t xml:space="preserve"> </w:t>
       </w:r>
       <w:r>
         <w:rPr>
           <w:rFonts w:ascii="Times New Roman" w:hAnsi="Times New Roman" w:cs="Times New Roman"/>
           <w:szCs w:val="18"/>
         </w:rPr>
-        <w:t xml:space="preserve">Ursell(1949). He expressed the velocity potential </w:t>
+        <w:t>similarly to what done by</w:t>
+      </w:r>
+      <w:r>
+        <w:rPr>
+          <w:rFonts w:ascii="Times New Roman" w:hAnsi="Times New Roman" w:cs="Times New Roman"/>
+          <w:szCs w:val="18"/>
+        </w:rPr>
+        <w:t xml:space="preserve"> </w:t>
+      </w:r>
+      <w:proofErr w:type="spellStart"/>
+      <w:proofErr w:type="gramStart"/>
+      <w:r>
+        <w:rPr>
+          <w:rFonts w:ascii="Times New Roman" w:hAnsi="Times New Roman" w:cs="Times New Roman"/>
+          <w:szCs w:val="18"/>
+        </w:rPr>
+        <w:t>Ursell</w:t>
+      </w:r>
+      <w:proofErr w:type="spellEnd"/>
+      <w:r>
+        <w:rPr>
+          <w:rFonts w:ascii="Times New Roman" w:hAnsi="Times New Roman" w:cs="Times New Roman"/>
+          <w:szCs w:val="18"/>
+        </w:rPr>
+        <w:t>(</w:t>
+      </w:r>
+      <w:proofErr w:type="gramEnd"/>
+      <w:r>
+        <w:rPr>
+          <w:rFonts w:ascii="Times New Roman" w:hAnsi="Times New Roman" w:cs="Times New Roman"/>
+          <w:szCs w:val="18"/>
+        </w:rPr>
+        <w:t xml:space="preserve">1949). He expressed the velocity potential </w:t>
       </w:r>
       <w:r>
         <w:rPr>
@@ -278,7 +351,32 @@
           <w:rFonts w:ascii="Times New Roman" w:hAnsi="Times New Roman" w:cs="Times New Roman"/>
           <w:szCs w:val="18"/>
         </w:rPr>
-        <w:t xml:space="preserve">Later, Hulme(1982) </w:t>
+        <w:t xml:space="preserve">Later, </w:t>
+      </w:r>
+      <w:proofErr w:type="spellStart"/>
+      <w:proofErr w:type="gramStart"/>
+      <w:r>
+        <w:rPr>
+          <w:rFonts w:ascii="Times New Roman" w:hAnsi="Times New Roman" w:cs="Times New Roman"/>
+          <w:szCs w:val="18"/>
+        </w:rPr>
+        <w:t>Hulme</w:t>
+      </w:r>
+      <w:proofErr w:type="spellEnd"/>
+      <w:r>
+        <w:rPr>
+          <w:rFonts w:ascii="Times New Roman" w:hAnsi="Times New Roman" w:cs="Times New Roman"/>
+          <w:szCs w:val="18"/>
+        </w:rPr>
+        <w:t>(</w:t>
+      </w:r>
+      <w:proofErr w:type="gramEnd"/>
+      <w:r>
+        <w:rPr>
+          <w:rFonts w:ascii="Times New Roman" w:hAnsi="Times New Roman" w:cs="Times New Roman"/>
+          <w:szCs w:val="18"/>
+        </w:rPr>
+        <w:t xml:space="preserve">1982) </w:t>
       </w:r>
       <w:r>
         <w:rPr>
@@ -299,7 +397,14 @@
           <w:rFonts w:ascii="Times New Roman" w:hAnsi="Times New Roman" w:cs="Times New Roman"/>
           <w:szCs w:val="18"/>
         </w:rPr>
-        <w:t xml:space="preserve">in a more rigorous way. </w:t>
+        <w:t>to be</w:t>
+      </w:r>
+      <w:r>
+        <w:rPr>
+          <w:rFonts w:ascii="Times New Roman" w:hAnsi="Times New Roman" w:cs="Times New Roman"/>
+          <w:szCs w:val="18"/>
+        </w:rPr>
+        <w:t xml:space="preserve"> more rigorous. </w:t>
       </w:r>
     </w:p>
     <w:p>
@@ -324,7 +429,49 @@
           <w:rFonts w:ascii="Times New Roman" w:hAnsi="Times New Roman" w:cs="Times New Roman"/>
           <w:szCs w:val="18"/>
         </w:rPr>
-        <w:t xml:space="preserve">The coordinates for heaving hemisphere is defined in below figure. </w:t>
+        <w:t>The coordinates for</w:t>
+      </w:r>
+      <w:r>
+        <w:rPr>
+          <w:rFonts w:ascii="Times New Roman" w:hAnsi="Times New Roman" w:cs="Times New Roman"/>
+          <w:szCs w:val="18"/>
+        </w:rPr>
+        <w:t xml:space="preserve"> the heaving hemisphere are</w:t>
+      </w:r>
+      <w:r>
+        <w:rPr>
+          <w:rFonts w:ascii="Times New Roman" w:hAnsi="Times New Roman" w:cs="Times New Roman"/>
+          <w:szCs w:val="18"/>
+        </w:rPr>
+        <w:t xml:space="preserve"> defined in </w:t>
+      </w:r>
+      <w:r>
+        <w:rPr>
+          <w:rFonts w:ascii="Times New Roman" w:hAnsi="Times New Roman" w:cs="Times New Roman"/>
+          <w:szCs w:val="18"/>
+        </w:rPr>
+        <w:t>the</w:t>
+      </w:r>
+      <w:r>
+        <w:rPr>
+          <w:rFonts w:ascii="Times New Roman" w:hAnsi="Times New Roman" w:cs="Times New Roman"/>
+          <w:szCs w:val="18"/>
+        </w:rPr>
+        <w:t xml:space="preserve"> figure</w:t>
+      </w:r>
+      <w:r>
+        <w:rPr>
+          <w:rFonts w:ascii="Times New Roman" w:hAnsi="Times New Roman" w:cs="Times New Roman"/>
+          <w:szCs w:val="18"/>
+        </w:rPr>
+        <w:t xml:space="preserve"> below</w:t>
+      </w:r>
+      <w:r>
+        <w:rPr>
+          <w:rFonts w:ascii="Times New Roman" w:hAnsi="Times New Roman" w:cs="Times New Roman"/>
+          <w:szCs w:val="18"/>
+        </w:rPr>
+        <w:t xml:space="preserve">. </w:t>
       </w:r>
     </w:p>
     <w:p>
@@ -344,6 +491,7 @@
           <w:noProof/>
           <w:sz w:val="18"/>
           <w:szCs w:val="18"/>
+          <w:lang w:val="fr-FR" w:eastAsia="fr-FR"/>
         </w:rPr>
         <w:drawing>
           <wp:inline distT="0" distB="0" distL="0" distR="0" wp14:anchorId="2CD35EA9" wp14:editId="43E33470">
@@ -363,7 +511,7 @@
                     </pic:cNvPicPr>
                   </pic:nvPicPr>
                   <pic:blipFill rotWithShape="1">
-                    <a:blip r:embed="rId7" cstate="print">
+                    <a:blip r:embed="rId8" cstate="print">
                       <a:extLst>
                         <a:ext uri="{28A0092B-C50C-407E-A947-70E740481C1C}">
                           <a14:useLocalDpi xmlns:a14="http://schemas.microsoft.com/office/drawing/2010/main" val="0"/>
@@ -1045,12 +1193,14 @@
       <w:pPr>
         <w:rPr>
           <w:rFonts w:ascii="Times New Roman" w:hAnsi="Times New Roman" w:cs="Times New Roman"/>
+          <w:b/>
           <w:sz w:val="28"/>
         </w:rPr>
       </w:pPr>
       <w:r>
         <w:rPr>
           <w:rFonts w:ascii="Times New Roman" w:hAnsi="Times New Roman" w:cs="Times New Roman"/>
+          <w:b/>
           <w:sz w:val="28"/>
         </w:rPr>
         <w:lastRenderedPageBreak/>
@@ -1077,35 +1227,149 @@
           <w:rFonts w:ascii="Times New Roman" w:hAnsi="Times New Roman" w:cs="Times New Roman"/>
           <w:szCs w:val="18"/>
         </w:rPr>
-        <w:t xml:space="preserve">multipole expansion for heaving hemisphere is given by Hulme (1982). Because heave is symmetric motion, the </w:t>
+        <w:t>multipole expansion for</w:t>
       </w:r>
       <w:r>
         <w:rPr>
           <w:rFonts w:ascii="Times New Roman" w:hAnsi="Times New Roman" w:cs="Times New Roman"/>
           <w:szCs w:val="18"/>
         </w:rPr>
-        <w:t>velocity potential can be expressed as following. The multipoles,</w:t>
+        <w:t xml:space="preserve"> the</w:t>
       </w:r>
       <w:r>
         <w:rPr>
           <w:rFonts w:ascii="Times New Roman" w:hAnsi="Times New Roman" w:cs="Times New Roman"/>
           <w:szCs w:val="18"/>
         </w:rPr>
-        <w:t xml:space="preserve"> satisfying </w:t>
+        <w:t xml:space="preserve"> heaving hemisphere is given by </w:t>
+      </w:r>
+      <w:proofErr w:type="spellStart"/>
+      <w:r>
+        <w:rPr>
+          <w:rFonts w:ascii="Times New Roman" w:hAnsi="Times New Roman" w:cs="Times New Roman"/>
+          <w:szCs w:val="18"/>
+        </w:rPr>
+        <w:t>Hulme</w:t>
+      </w:r>
+      <w:proofErr w:type="spellEnd"/>
+      <w:r>
+        <w:rPr>
+          <w:rFonts w:ascii="Times New Roman" w:hAnsi="Times New Roman" w:cs="Times New Roman"/>
+          <w:szCs w:val="18"/>
+        </w:rPr>
+        <w:t xml:space="preserve"> (1982). </w:t>
       </w:r>
       <w:r>
         <w:rPr>
           <w:rFonts w:ascii="Times New Roman" w:hAnsi="Times New Roman" w:cs="Times New Roman"/>
           <w:szCs w:val="18"/>
         </w:rPr>
-        <w:t xml:space="preserve">the Laplace equation, the free surface boundary condition, bottom boundary condition and radiation condition, are </w:t>
+        <w:t>The multipoles</w:t>
       </w:r>
       <w:r>
         <w:rPr>
           <w:rFonts w:ascii="Times New Roman" w:hAnsi="Times New Roman" w:cs="Times New Roman"/>
           <w:szCs w:val="18"/>
         </w:rPr>
-        <w:t>used.</w:t>
+        <w:t xml:space="preserve"> satisfy</w:t>
+      </w:r>
+      <w:r>
+        <w:rPr>
+          <w:rFonts w:ascii="Times New Roman" w:hAnsi="Times New Roman" w:cs="Times New Roman"/>
+          <w:szCs w:val="18"/>
+        </w:rPr>
+        <w:t xml:space="preserve"> the Laplace equation, the free surface boundary condition, </w:t>
+      </w:r>
+      <w:r>
+        <w:rPr>
+          <w:rFonts w:ascii="Times New Roman" w:hAnsi="Times New Roman" w:cs="Times New Roman"/>
+          <w:szCs w:val="18"/>
+        </w:rPr>
+        <w:t xml:space="preserve">the </w:t>
+      </w:r>
+      <w:r>
+        <w:rPr>
+          <w:rFonts w:ascii="Times New Roman" w:hAnsi="Times New Roman" w:cs="Times New Roman"/>
+          <w:szCs w:val="18"/>
+        </w:rPr>
+        <w:t xml:space="preserve">bottom boundary condition and </w:t>
+      </w:r>
+      <w:r>
+        <w:rPr>
+          <w:rFonts w:ascii="Times New Roman" w:hAnsi="Times New Roman" w:cs="Times New Roman"/>
+          <w:szCs w:val="18"/>
+        </w:rPr>
+        <w:t xml:space="preserve">the </w:t>
+      </w:r>
+      <w:r>
+        <w:rPr>
+          <w:rFonts w:ascii="Times New Roman" w:hAnsi="Times New Roman" w:cs="Times New Roman"/>
+          <w:szCs w:val="18"/>
+        </w:rPr>
+        <w:t>radiation condition</w:t>
+      </w:r>
+      <w:r>
+        <w:rPr>
+          <w:rFonts w:ascii="Times New Roman" w:hAnsi="Times New Roman" w:cs="Times New Roman"/>
+          <w:szCs w:val="18"/>
+        </w:rPr>
+        <w:t xml:space="preserve">. As the </w:t>
+      </w:r>
+      <w:r>
+        <w:rPr>
+          <w:rFonts w:ascii="Times New Roman" w:hAnsi="Times New Roman" w:cs="Times New Roman"/>
+          <w:szCs w:val="18"/>
+        </w:rPr>
+        <w:t xml:space="preserve">heave </w:t>
+      </w:r>
+      <w:r>
+        <w:rPr>
+          <w:rFonts w:ascii="Times New Roman" w:hAnsi="Times New Roman" w:cs="Times New Roman"/>
+          <w:szCs w:val="18"/>
+        </w:rPr>
+        <w:t xml:space="preserve">motion </w:t>
+      </w:r>
+      <w:r>
+        <w:rPr>
+          <w:rFonts w:ascii="Times New Roman" w:hAnsi="Times New Roman" w:cs="Times New Roman"/>
+          <w:szCs w:val="18"/>
+        </w:rPr>
+        <w:t xml:space="preserve">is symmetric, </w:t>
+      </w:r>
+      <w:r>
+        <w:rPr>
+          <w:rFonts w:ascii="Times New Roman" w:hAnsi="Times New Roman" w:cs="Times New Roman"/>
+          <w:szCs w:val="18"/>
+        </w:rPr>
+        <w:t>t</w:t>
+      </w:r>
+      <w:r>
+        <w:rPr>
+          <w:rFonts w:ascii="Times New Roman" w:hAnsi="Times New Roman" w:cs="Times New Roman"/>
+          <w:szCs w:val="18"/>
+        </w:rPr>
+        <w:t xml:space="preserve">he </w:t>
+      </w:r>
+      <w:r>
+        <w:rPr>
+          <w:rFonts w:ascii="Times New Roman" w:hAnsi="Times New Roman" w:cs="Times New Roman"/>
+          <w:szCs w:val="18"/>
+        </w:rPr>
+        <w:t>velocity potenti</w:t>
+      </w:r>
+      <w:r>
+        <w:rPr>
+          <w:rFonts w:ascii="Times New Roman" w:hAnsi="Times New Roman" w:cs="Times New Roman"/>
+          <w:szCs w:val="18"/>
+        </w:rPr>
+        <w:t>al is expressed as follows:</w:t>
+      </w:r>
+      <w:r>
+        <w:rPr>
+          <w:rFonts w:ascii="Times New Roman" w:hAnsi="Times New Roman" w:cs="Times New Roman"/>
+          <w:szCs w:val="18"/>
+        </w:rPr>
+        <w:t xml:space="preserve"> </w:t>
       </w:r>
     </w:p>
     <w:p>
@@ -1414,6 +1678,13 @@
               </m:sSubSup>
             </m:e>
           </m:d>
+          <m:r>
+            <w:rPr>
+              <w:rFonts w:ascii="Cambria Math" w:hAnsi="Cambria Math" w:cs="Times New Roman"/>
+              <w:szCs w:val="18"/>
+            </w:rPr>
+            <m:t xml:space="preserve">  , </m:t>
+          </m:r>
         </m:oMath>
       </m:oMathPara>
     </w:p>
@@ -1434,6 +1705,7 @@
           <w:szCs w:val="18"/>
         </w:rPr>
       </w:pPr>
+      <w:proofErr w:type="gramStart"/>
       <w:r>
         <w:rPr>
           <w:rFonts w:ascii="Times New Roman" w:hAnsi="Times New Roman" w:cs="Times New Roman"/>
@@ -1448,6 +1720,7 @@
         </w:rPr>
         <w:t>here</w:t>
       </w:r>
+      <w:proofErr w:type="gramEnd"/>
     </w:p>
     <w:p>
       <w:pPr>
@@ -1958,6 +2231,13 @@
                   </m:r>
                 </m:sub>
               </m:sSub>
+              <m:r>
+                <w:rPr>
+                  <w:rFonts w:ascii="Cambria Math" w:hAnsi="Cambria Math" w:cs="Times New Roman"/>
+                  <w:szCs w:val="18"/>
+                </w:rPr>
+                <m:t xml:space="preserve"> ,</m:t>
+              </m:r>
             </m:e>
           </m:nary>
         </m:oMath>
@@ -1965,12 +2245,21 @@
     </w:p>
     <w:p>
       <w:pPr>
-        <w:jc w:val="both"/>
+        <w:jc w:val="center"/>
         <w:rPr>
           <w:rFonts w:ascii="Times New Roman" w:hAnsi="Times New Roman" w:cs="Times New Roman"/>
           <w:szCs w:val="18"/>
         </w:rPr>
       </w:pPr>
+      <w:proofErr w:type="gramStart"/>
+      <w:r>
+        <w:rPr>
+          <w:rFonts w:ascii="Times New Roman" w:hAnsi="Times New Roman" w:cs="Times New Roman"/>
+          <w:szCs w:val="18"/>
+        </w:rPr>
+        <w:t>and</w:t>
+      </w:r>
+      <w:proofErr w:type="gramEnd"/>
     </w:p>
     <w:p>
       <w:pPr>
@@ -2255,6 +2544,13 @@
               </m:sSup>
             </m:den>
           </m:f>
+          <m:r>
+            <w:rPr>
+              <w:rFonts w:ascii="Cambria Math" w:hAnsi="Cambria Math" w:cs="Times New Roman"/>
+              <w:szCs w:val="18"/>
+            </w:rPr>
+            <m:t xml:space="preserve"> .</m:t>
+          </m:r>
         </m:oMath>
       </m:oMathPara>
     </w:p>
@@ -2342,17 +2638,82 @@
           <w:rFonts w:ascii="Times New Roman" w:hAnsi="Times New Roman" w:cs="Times New Roman"/>
           <w:szCs w:val="18"/>
         </w:rPr>
-        <w:t xml:space="preserve">Wave-pole can be </w:t>
+        <w:t xml:space="preserve">Wave-pole </w:t>
       </w:r>
       <w:r>
         <w:rPr>
           <w:rFonts w:ascii="Times New Roman" w:hAnsi="Times New Roman" w:cs="Times New Roman"/>
           <w:szCs w:val="18"/>
         </w:rPr>
-        <w:t xml:space="preserve">expressed with alternative form. Please remind that the expression of di-gamma function in the following form is correct. </w:t>
+        <w:t>is</w:t>
       </w:r>
-      <w:bookmarkStart w:id="0" w:name="_GoBack"/>
-      <w:bookmarkEnd w:id="0"/>
+      <w:r>
+        <w:rPr>
+          <w:rFonts w:ascii="Times New Roman" w:hAnsi="Times New Roman" w:cs="Times New Roman"/>
+          <w:szCs w:val="18"/>
+        </w:rPr>
+        <w:t xml:space="preserve"> </w:t>
+      </w:r>
+      <w:r>
+        <w:rPr>
+          <w:rFonts w:ascii="Times New Roman" w:hAnsi="Times New Roman" w:cs="Times New Roman"/>
+          <w:szCs w:val="18"/>
+        </w:rPr>
+        <w:t xml:space="preserve">expressed </w:t>
+      </w:r>
+      <w:r>
+        <w:rPr>
+          <w:rFonts w:ascii="Times New Roman" w:hAnsi="Times New Roman" w:cs="Times New Roman"/>
+          <w:szCs w:val="18"/>
+        </w:rPr>
+        <w:t>in an</w:t>
+      </w:r>
+      <w:r>
+        <w:rPr>
+          <w:rFonts w:ascii="Times New Roman" w:hAnsi="Times New Roman" w:cs="Times New Roman"/>
+          <w:szCs w:val="18"/>
+        </w:rPr>
+        <w:t xml:space="preserve"> alternative form. Please remind that the expression of di-gamma function in the following form is </w:t>
+      </w:r>
+      <w:proofErr w:type="gramStart"/>
+      <w:r>
+        <w:rPr>
+          <w:rFonts w:ascii="Times New Roman" w:hAnsi="Times New Roman" w:cs="Times New Roman"/>
+          <w:szCs w:val="18"/>
+        </w:rPr>
+        <w:t>correct</w:t>
+      </w:r>
+      <w:proofErr w:type="gramEnd"/>
+      <w:r>
+        <w:rPr>
+          <w:rFonts w:ascii="Times New Roman" w:hAnsi="Times New Roman" w:cs="Times New Roman"/>
+          <w:szCs w:val="18"/>
+        </w:rPr>
+        <w:t xml:space="preserve"> (different with </w:t>
+      </w:r>
+      <w:proofErr w:type="spellStart"/>
+      <w:r>
+        <w:rPr>
+          <w:rFonts w:ascii="Times New Roman" w:hAnsi="Times New Roman" w:cs="Times New Roman"/>
+          <w:szCs w:val="18"/>
+        </w:rPr>
+        <w:t>Hulme</w:t>
+      </w:r>
+      <w:proofErr w:type="spellEnd"/>
+      <w:r>
+        <w:rPr>
+          <w:rFonts w:ascii="Times New Roman" w:hAnsi="Times New Roman" w:cs="Times New Roman"/>
+          <w:szCs w:val="18"/>
+        </w:rPr>
+        <w:t xml:space="preserve"> original notation)</w:t>
+      </w:r>
+      <w:r>
+        <w:rPr>
+          <w:rFonts w:ascii="Times New Roman" w:hAnsi="Times New Roman" w:cs="Times New Roman"/>
+          <w:szCs w:val="18"/>
+        </w:rPr>
+        <w:t xml:space="preserve">. </w:t>
+      </w:r>
     </w:p>
     <w:p>
       <w:pPr>
@@ -2862,15 +3223,7 @@
           <w:sz w:val="20"/>
           <w:szCs w:val="18"/>
         </w:rPr>
-        <w:t>c</w:t>
-      </w:r>
-      <w:r>
-        <w:rPr>
-          <w:rFonts w:ascii="Times New Roman" w:hAnsi="Times New Roman" w:cs="Times New Roman"/>
-          <w:sz w:val="20"/>
-          <w:szCs w:val="18"/>
-        </w:rPr>
-        <w:t>f)</w:t>
+        <w:t>As it can be derived as follows:</w:t>
       </w:r>
     </w:p>
     <w:p>
@@ -4219,12 +4572,14 @@
       <w:pPr>
         <w:rPr>
           <w:rFonts w:ascii="Times New Roman" w:hAnsi="Times New Roman" w:cs="Times New Roman"/>
+          <w:b/>
           <w:sz w:val="28"/>
         </w:rPr>
       </w:pPr>
       <w:r>
         <w:rPr>
           <w:rFonts w:ascii="Times New Roman" w:hAnsi="Times New Roman" w:cs="Times New Roman"/>
+          <w:b/>
           <w:sz w:val="28"/>
         </w:rPr>
         <w:lastRenderedPageBreak/>
@@ -4233,6 +4588,7 @@
       <w:r>
         <w:rPr>
           <w:rFonts w:ascii="Times New Roman" w:hAnsi="Times New Roman" w:cs="Times New Roman"/>
+          <w:b/>
           <w:sz w:val="28"/>
         </w:rPr>
         <w:t xml:space="preserve">ultipole </w:t>
@@ -4240,16 +4596,10 @@
       <w:r>
         <w:rPr>
           <w:rFonts w:ascii="Times New Roman" w:hAnsi="Times New Roman" w:cs="Times New Roman"/>
+          <w:b/>
           <w:sz w:val="28"/>
         </w:rPr>
-        <w:t>a</w:t>
-      </w:r>
-      <w:r>
-        <w:rPr>
-          <w:rFonts w:ascii="Times New Roman" w:hAnsi="Times New Roman" w:cs="Times New Roman"/>
-          <w:sz w:val="28"/>
-        </w:rPr>
-        <w:t>mplitudes</w:t>
+        <w:t>amplitudes</w:t>
       </w:r>
     </w:p>
     <w:p>
@@ -5242,7 +5592,13 @@
         <w:rPr>
           <w:rFonts w:ascii="Times New Roman" w:hAnsi="Times New Roman" w:cs="Times New Roman"/>
         </w:rPr>
-        <w:t xml:space="preserve">Integrate </w:t>
+        <w:t>Integrating the</w:t>
+      </w:r>
+      <w:r>
+        <w:rPr>
+          <w:rFonts w:ascii="Times New Roman" w:hAnsi="Times New Roman" w:cs="Times New Roman"/>
+        </w:rPr>
+        <w:t xml:space="preserve"> </w:t>
       </w:r>
       <w:r>
         <w:rPr>
@@ -5267,13 +5623,65 @@
         <w:rPr>
           <w:rFonts w:ascii="Times New Roman" w:hAnsi="Times New Roman" w:cs="Times New Roman"/>
         </w:rPr>
-        <w:t xml:space="preserve"> over (0, 1)</w:t>
+        <w:t xml:space="preserve"> </w:t>
+      </w:r>
+      <w:proofErr w:type="gramStart"/>
+      <w:r>
+        <w:rPr>
+          <w:rFonts w:ascii="Times New Roman" w:hAnsi="Times New Roman" w:cs="Times New Roman"/>
+        </w:rPr>
+        <w:t>over</w:t>
       </w:r>
       <w:r>
         <w:rPr>
           <w:rFonts w:ascii="Times New Roman" w:hAnsi="Times New Roman" w:cs="Times New Roman"/>
         </w:rPr>
-        <w:t xml:space="preserve">, Hulme(1982) assume </w:t>
+        <w:t xml:space="preserve"> </w:t>
+      </w:r>
+      <w:r>
+        <w:rPr>
+          <w:rFonts w:ascii="Times New Roman" w:hAnsi="Times New Roman" w:cs="Times New Roman"/>
+        </w:rPr>
+        <w:t xml:space="preserve"> (</w:t>
+      </w:r>
+      <w:proofErr w:type="gramEnd"/>
+      <w:r>
+        <w:rPr>
+          <w:rFonts w:ascii="Times New Roman" w:hAnsi="Times New Roman" w:cs="Times New Roman"/>
+        </w:rPr>
+        <w:t>0, 1)</w:t>
+      </w:r>
+      <w:r>
+        <w:rPr>
+          <w:rFonts w:ascii="Times New Roman" w:hAnsi="Times New Roman" w:cs="Times New Roman"/>
+        </w:rPr>
+        <w:t>,</w:t>
+      </w:r>
+      <w:r>
+        <w:rPr>
+          <w:rFonts w:ascii="Times New Roman" w:hAnsi="Times New Roman" w:cs="Times New Roman"/>
+        </w:rPr>
+        <w:t xml:space="preserve"> and with the  </w:t>
+      </w:r>
+      <w:proofErr w:type="spellStart"/>
+      <w:r>
+        <w:rPr>
+          <w:rFonts w:ascii="Times New Roman" w:hAnsi="Times New Roman" w:cs="Times New Roman"/>
+        </w:rPr>
+        <w:t>Hulme</w:t>
+      </w:r>
+      <w:proofErr w:type="spellEnd"/>
+      <w:r>
+        <w:rPr>
+          <w:rFonts w:ascii="Times New Roman" w:hAnsi="Times New Roman" w:cs="Times New Roman"/>
+        </w:rPr>
+        <w:t>(1982) assumption that</w:t>
+      </w:r>
+      <w:r>
+        <w:rPr>
+          <w:rFonts w:ascii="Times New Roman" w:hAnsi="Times New Roman" w:cs="Times New Roman"/>
+        </w:rPr>
+        <w:t xml:space="preserve"> </w:t>
       </w:r>
       <w:r>
         <w:rPr>
@@ -5300,7 +5708,7 @@
         <w:rPr>
           <w:rFonts w:ascii="Times New Roman" w:hAnsi="Times New Roman" w:cs="Times New Roman"/>
         </w:rPr>
-        <w:t>is not zero.</w:t>
+        <w:t>is not zero:</w:t>
       </w:r>
     </w:p>
     <w:p>
@@ -5780,12 +6188,14 @@
           <w:rFonts w:ascii="Times New Roman" w:hAnsi="Times New Roman" w:cs="Times New Roman"/>
         </w:rPr>
       </w:pPr>
+      <w:proofErr w:type="gramStart"/>
       <w:r>
         <w:rPr>
           <w:rFonts w:ascii="Times New Roman" w:hAnsi="Times New Roman" w:cs="Times New Roman"/>
         </w:rPr>
         <w:t>where</w:t>
       </w:r>
+      <w:proofErr w:type="gramEnd"/>
     </w:p>
     <w:p>
       <w:pPr>
@@ -6675,7 +7085,7 @@
         <w:rPr>
           <w:rFonts w:ascii="Times New Roman" w:hAnsi="Times New Roman" w:cs="Times New Roman"/>
         </w:rPr>
-        <w:t>Substitute</w:t>
+        <w:t>Substituting</w:t>
       </w:r>
     </w:p>
     <w:p>
@@ -6888,8 +7298,13 @@
         <w:rPr>
           <w:rFonts w:ascii="Times New Roman" w:hAnsi="Times New Roman" w:cs="Times New Roman"/>
         </w:rPr>
-        <w:lastRenderedPageBreak/>
         <w:t>Recall</w:t>
+      </w:r>
+      <w:r>
+        <w:rPr>
+          <w:rFonts w:ascii="Times New Roman" w:hAnsi="Times New Roman" w:cs="Times New Roman"/>
+        </w:rPr>
+        <w:t>ing</w:t>
       </w:r>
       <w:r>
         <w:rPr>
@@ -7480,7 +7895,13 @@
         <w:rPr>
           <w:rFonts w:ascii="Times New Roman" w:hAnsi="Times New Roman" w:cs="Times New Roman"/>
         </w:rPr>
-        <w:t>Following equations are obtained a</w:t>
+        <w:t>The f</w:t>
+      </w:r>
+      <w:r>
+        <w:rPr>
+          <w:rFonts w:ascii="Times New Roman" w:hAnsi="Times New Roman" w:cs="Times New Roman"/>
+        </w:rPr>
+        <w:t>ollowing equations are obtained a</w:t>
       </w:r>
       <w:r>
         <w:rPr>
@@ -7492,7 +7913,19 @@
         <w:rPr>
           <w:rFonts w:ascii="Times New Roman" w:hAnsi="Times New Roman" w:cs="Times New Roman"/>
         </w:rPr>
-        <w:t>some manipulation :</w:t>
+        <w:t>some manipulation</w:t>
+      </w:r>
+      <w:r>
+        <w:rPr>
+          <w:rFonts w:ascii="Times New Roman" w:hAnsi="Times New Roman" w:cs="Times New Roman"/>
+        </w:rPr>
+        <w:t>s</w:t>
+      </w:r>
+      <w:r>
+        <w:rPr>
+          <w:rFonts w:ascii="Times New Roman" w:hAnsi="Times New Roman" w:cs="Times New Roman"/>
+        </w:rPr>
+        <w:t>:</w:t>
       </w:r>
     </w:p>
     <w:p>
@@ -7919,8 +8352,28 @@
         <w:rPr>
           <w:rFonts w:ascii="Times New Roman" w:hAnsi="Times New Roman" w:cs="Times New Roman"/>
         </w:rPr>
-        <w:t xml:space="preserve">Multiply </w:t>
+        <w:t xml:space="preserve">Then </w:t>
       </w:r>
+      <w:proofErr w:type="gramStart"/>
+      <w:r>
+        <w:rPr>
+          <w:rFonts w:ascii="Times New Roman" w:hAnsi="Times New Roman" w:cs="Times New Roman"/>
+        </w:rPr>
+        <w:t>m</w:t>
+      </w:r>
+      <w:r>
+        <w:rPr>
+          <w:rFonts w:ascii="Times New Roman" w:hAnsi="Times New Roman" w:cs="Times New Roman"/>
+        </w:rPr>
+        <w:t>ultiply</w:t>
+      </w:r>
+      <w:r>
+        <w:rPr>
+          <w:rFonts w:ascii="Times New Roman" w:hAnsi="Times New Roman" w:cs="Times New Roman"/>
+        </w:rPr>
+        <w:t xml:space="preserve">ing </w:t>
+      </w:r>
+      <w:proofErr w:type="gramEnd"/>
       <m:oMath>
         <m:sSub>
           <m:sSubPr>
@@ -7959,7 +8412,13 @@
         <w:rPr>
           <w:rFonts w:ascii="Times New Roman" w:hAnsi="Times New Roman" w:cs="Times New Roman"/>
         </w:rPr>
-        <w:t xml:space="preserve">) and integrate </w:t>
+        <w:t>) and integrating</w:t>
+      </w:r>
+      <w:r>
+        <w:rPr>
+          <w:rFonts w:ascii="Times New Roman" w:hAnsi="Times New Roman" w:cs="Times New Roman"/>
+        </w:rPr>
+        <w:t xml:space="preserve"> </w:t>
       </w:r>
       <w:r>
         <w:rPr>
@@ -9035,7 +9494,69 @@
         <w:rPr>
           <w:rFonts w:ascii="Times New Roman" w:hAnsi="Times New Roman" w:cs="Times New Roman"/>
         </w:rPr>
-        <w:t xml:space="preserve">The system equation of heaving hemisphere expressed with the multipoles are given as : </w:t>
+        <w:t xml:space="preserve">The system </w:t>
+      </w:r>
+      <w:r>
+        <w:rPr>
+          <w:rFonts w:ascii="Times New Roman" w:hAnsi="Times New Roman" w:cs="Times New Roman"/>
+        </w:rPr>
+        <w:t xml:space="preserve">of </w:t>
+      </w:r>
+      <w:r>
+        <w:rPr>
+          <w:rFonts w:ascii="Times New Roman" w:hAnsi="Times New Roman" w:cs="Times New Roman"/>
+        </w:rPr>
+        <w:t>equation</w:t>
+      </w:r>
+      <w:r>
+        <w:rPr>
+          <w:rFonts w:ascii="Times New Roman" w:hAnsi="Times New Roman" w:cs="Times New Roman"/>
+        </w:rPr>
+        <w:t>s</w:t>
+      </w:r>
+      <w:r>
+        <w:rPr>
+          <w:rFonts w:ascii="Times New Roman" w:hAnsi="Times New Roman" w:cs="Times New Roman"/>
+        </w:rPr>
+        <w:t xml:space="preserve"> of</w:t>
+      </w:r>
+      <w:r>
+        <w:rPr>
+          <w:rFonts w:ascii="Times New Roman" w:hAnsi="Times New Roman" w:cs="Times New Roman"/>
+        </w:rPr>
+        <w:t xml:space="preserve"> </w:t>
+      </w:r>
+      <w:proofErr w:type="gramStart"/>
+      <w:r>
+        <w:rPr>
+          <w:rFonts w:ascii="Times New Roman" w:hAnsi="Times New Roman" w:cs="Times New Roman"/>
+        </w:rPr>
+        <w:t xml:space="preserve">the </w:t>
+      </w:r>
+      <w:r>
+        <w:rPr>
+          <w:rFonts w:ascii="Times New Roman" w:hAnsi="Times New Roman" w:cs="Times New Roman"/>
+        </w:rPr>
+        <w:t xml:space="preserve"> heaving</w:t>
+      </w:r>
+      <w:proofErr w:type="gramEnd"/>
+      <w:r>
+        <w:rPr>
+          <w:rFonts w:ascii="Times New Roman" w:hAnsi="Times New Roman" w:cs="Times New Roman"/>
+        </w:rPr>
+        <w:t xml:space="preserve"> hemisphere expressed with the multipoles </w:t>
+      </w:r>
+      <w:r>
+        <w:rPr>
+          <w:rFonts w:ascii="Times New Roman" w:hAnsi="Times New Roman" w:cs="Times New Roman"/>
+        </w:rPr>
+        <w:t>is</w:t>
+      </w:r>
+      <w:r>
+        <w:rPr>
+          <w:rFonts w:ascii="Times New Roman" w:hAnsi="Times New Roman" w:cs="Times New Roman"/>
+        </w:rPr>
+        <w:t xml:space="preserve"> given as : </w:t>
       </w:r>
     </w:p>
     <w:p>
@@ -9366,12 +9887,14 @@
           <w:rFonts w:ascii="Times New Roman" w:hAnsi="Times New Roman" w:cs="Times New Roman"/>
         </w:rPr>
       </w:pPr>
+      <w:proofErr w:type="gramStart"/>
       <w:r>
         <w:rPr>
           <w:rFonts w:ascii="Times New Roman" w:hAnsi="Times New Roman" w:cs="Times New Roman"/>
         </w:rPr>
         <w:t>where</w:t>
       </w:r>
+      <w:proofErr w:type="gramEnd"/>
     </w:p>
     <w:p>
       <w:pPr>
@@ -9530,8 +10053,13 @@
         <w:rPr>
           <w:rFonts w:ascii="Times New Roman" w:hAnsi="Times New Roman" w:cs="Times New Roman"/>
         </w:rPr>
-        <w:lastRenderedPageBreak/>
-        <w:t xml:space="preserve">An alternative form is given as : </w:t>
+        <w:t>An algebraic form is given as</w:t>
+      </w:r>
+      <w:r>
+        <w:rPr>
+          <w:rFonts w:ascii="Times New Roman" w:hAnsi="Times New Roman" w:cs="Times New Roman"/>
+        </w:rPr>
+        <w:t xml:space="preserve">: </w:t>
       </w:r>
     </w:p>
     <w:p>
@@ -10014,7 +10542,13 @@
         <w:rPr>
           <w:rFonts w:ascii="Times New Roman" w:hAnsi="Times New Roman" w:cs="Times New Roman"/>
         </w:rPr>
-        <w:t xml:space="preserve"> is given as : </w:t>
+        <w:t xml:space="preserve"> is given as</w:t>
+      </w:r>
+      <w:r>
+        <w:rPr>
+          <w:rFonts w:ascii="Times New Roman" w:hAnsi="Times New Roman" w:cs="Times New Roman"/>
+        </w:rPr>
+        <w:t xml:space="preserve">: </w:t>
       </w:r>
     </w:p>
     <w:p>
@@ -10252,6 +10786,7 @@
       <w:pPr>
         <w:rPr>
           <w:rFonts w:ascii="Times New Roman" w:hAnsi="Times New Roman" w:cs="Times New Roman"/>
+          <w:b/>
           <w:sz w:val="28"/>
         </w:rPr>
       </w:pPr>
@@ -10266,6 +10801,7 @@
       <w:r>
         <w:rPr>
           <w:rFonts w:ascii="Times New Roman" w:hAnsi="Times New Roman" w:cs="Times New Roman"/>
+          <w:b/>
           <w:sz w:val="28"/>
         </w:rPr>
         <w:lastRenderedPageBreak/>
@@ -10274,6 +10810,7 @@
       <w:r>
         <w:rPr>
           <w:rFonts w:ascii="Times New Roman" w:hAnsi="Times New Roman" w:cs="Times New Roman"/>
+          <w:b/>
           <w:sz w:val="28"/>
         </w:rPr>
         <w:t xml:space="preserve"> the</w:t>
@@ -10281,6 +10818,7 @@
       <w:r>
         <w:rPr>
           <w:rFonts w:ascii="Times New Roman" w:hAnsi="Times New Roman" w:cs="Times New Roman"/>
+          <w:b/>
           <w:sz w:val="28"/>
         </w:rPr>
         <w:t xml:space="preserve"> heaving hemisphere</w:t>
@@ -13702,7 +14240,25 @@
         <w:rPr>
           <w:rFonts w:ascii="Times New Roman" w:hAnsi="Times New Roman" w:cs="Times New Roman"/>
         </w:rPr>
-        <w:t xml:space="preserve">The acting forces are given as </w:t>
+        <w:t>The acting force</w:t>
+      </w:r>
+      <w:r>
+        <w:rPr>
+          <w:rFonts w:ascii="Times New Roman" w:hAnsi="Times New Roman" w:cs="Times New Roman"/>
+        </w:rPr>
+        <w:t xml:space="preserve"> </w:t>
+      </w:r>
+      <w:r>
+        <w:rPr>
+          <w:rFonts w:ascii="Times New Roman" w:hAnsi="Times New Roman" w:cs="Times New Roman"/>
+        </w:rPr>
+        <w:t>is then</w:t>
+      </w:r>
+      <w:r>
+        <w:rPr>
+          <w:rFonts w:ascii="Times New Roman" w:hAnsi="Times New Roman" w:cs="Times New Roman"/>
+        </w:rPr>
+        <w:t xml:space="preserve"> given as </w:t>
       </w:r>
     </w:p>
     <w:p>
@@ -14185,7 +14741,37 @@
           <w:rFonts w:ascii="Times New Roman" w:hAnsi="Times New Roman" w:cs="Times New Roman"/>
           <w:szCs w:val="18"/>
         </w:rPr>
-        <w:t xml:space="preserve">Nondimensionalized force are given as </w:t>
+        <w:t xml:space="preserve">The </w:t>
+      </w:r>
+      <w:proofErr w:type="spellStart"/>
+      <w:r>
+        <w:rPr>
+          <w:rFonts w:ascii="Times New Roman" w:hAnsi="Times New Roman" w:cs="Times New Roman"/>
+          <w:szCs w:val="18"/>
+        </w:rPr>
+        <w:t>n</w:t>
+      </w:r>
+      <w:r>
+        <w:rPr>
+          <w:rFonts w:ascii="Times New Roman" w:hAnsi="Times New Roman" w:cs="Times New Roman"/>
+          <w:szCs w:val="18"/>
+        </w:rPr>
+        <w:t>ondimensionalized</w:t>
+      </w:r>
+      <w:proofErr w:type="spellEnd"/>
+      <w:r>
+        <w:rPr>
+          <w:rFonts w:ascii="Times New Roman" w:hAnsi="Times New Roman" w:cs="Times New Roman"/>
+          <w:szCs w:val="18"/>
+        </w:rPr>
+        <w:t xml:space="preserve"> force </w:t>
+      </w:r>
+      <w:r>
+        <w:rPr>
+          <w:rFonts w:ascii="Times New Roman" w:hAnsi="Times New Roman" w:cs="Times New Roman"/>
+          <w:szCs w:val="18"/>
+        </w:rPr>
+        <w:t>is given as:</w:t>
       </w:r>
     </w:p>
     <w:p>
@@ -14783,12 +15369,14 @@
       <w:pPr>
         <w:rPr>
           <w:rFonts w:ascii="Times New Roman" w:hAnsi="Times New Roman" w:cs="Times New Roman"/>
+          <w:b/>
           <w:sz w:val="28"/>
         </w:rPr>
       </w:pPr>
       <w:r>
         <w:rPr>
           <w:rFonts w:ascii="Times New Roman" w:hAnsi="Times New Roman" w:cs="Times New Roman"/>
+          <w:b/>
           <w:sz w:val="28"/>
         </w:rPr>
         <w:lastRenderedPageBreak/>
@@ -16568,7 +17156,14 @@
           <w:rFonts w:ascii="Times New Roman" w:hAnsi="Times New Roman" w:cs="Times New Roman"/>
           <w:szCs w:val="18"/>
         </w:rPr>
-        <w:t xml:space="preserve">Because heave motion is symmetry, </w:t>
+        <w:t>As the heave motion is symmetric</w:t>
+      </w:r>
+      <w:r>
+        <w:rPr>
+          <w:rFonts w:ascii="Times New Roman" w:hAnsi="Times New Roman" w:cs="Times New Roman"/>
+          <w:szCs w:val="18"/>
+        </w:rPr>
+        <w:t xml:space="preserve">, </w:t>
       </w:r>
     </w:p>
     <w:p>
@@ -16639,7 +17234,28 @@
           <w:rFonts w:ascii="Times New Roman" w:hAnsi="Times New Roman" w:cs="Times New Roman"/>
           <w:szCs w:val="18"/>
         </w:rPr>
-        <w:t>The components to be evaluate for the velocity computation</w:t>
+        <w:t>The components to be evaluate</w:t>
+      </w:r>
+      <w:r>
+        <w:rPr>
+          <w:rFonts w:ascii="Times New Roman" w:hAnsi="Times New Roman" w:cs="Times New Roman"/>
+          <w:szCs w:val="18"/>
+        </w:rPr>
+        <w:t>d</w:t>
+      </w:r>
+      <w:r>
+        <w:rPr>
+          <w:rFonts w:ascii="Times New Roman" w:hAnsi="Times New Roman" w:cs="Times New Roman"/>
+          <w:szCs w:val="18"/>
+        </w:rPr>
+        <w:t xml:space="preserve"> for the velocity computation</w:t>
+      </w:r>
+      <w:r>
+        <w:rPr>
+          <w:rFonts w:ascii="Times New Roman" w:hAnsi="Times New Roman" w:cs="Times New Roman"/>
+          <w:szCs w:val="18"/>
+        </w:rPr>
+        <w:t xml:space="preserve"> are:</w:t>
       </w:r>
     </w:p>
     <w:p>
@@ -19019,13 +19635,15 @@
           <w:szCs w:val="18"/>
         </w:rPr>
       </w:pPr>
+      <w:proofErr w:type="gramStart"/>
       <w:r>
         <w:rPr>
           <w:rFonts w:ascii="Times New Roman" w:hAnsi="Times New Roman" w:cs="Times New Roman"/>
           <w:szCs w:val="18"/>
         </w:rPr>
-        <w:t>Cf)</w:t>
+        <w:t>considering</w:t>
       </w:r>
+      <w:proofErr w:type="gramEnd"/>
     </w:p>
     <w:p>
       <w:pPr>
@@ -20832,13 +21450,15 @@
           <w:szCs w:val="18"/>
         </w:rPr>
       </w:pPr>
+      <w:proofErr w:type="gramStart"/>
       <w:r>
         <w:rPr>
           <w:rFonts w:ascii="Times New Roman" w:hAnsi="Times New Roman" w:cs="Times New Roman"/>
           <w:szCs w:val="18"/>
         </w:rPr>
-        <w:t>Cf)</w:t>
+        <w:t>considering</w:t>
       </w:r>
+      <w:proofErr w:type="gramEnd"/>
     </w:p>
     <w:p>
       <w:pPr>
@@ -23517,7 +24137,43 @@
           <w:b/>
           <w:szCs w:val="18"/>
         </w:rPr>
-        <w:t xml:space="preserve"> (Gasirowicz 1974, pp: 167-168, Arfket 1985; p.108)</w:t>
+        <w:t xml:space="preserve"> (</w:t>
+      </w:r>
+      <w:proofErr w:type="spellStart"/>
+      <w:r>
+        <w:rPr>
+          <w:rFonts w:ascii="Times New Roman" w:hAnsi="Times New Roman" w:cs="Times New Roman"/>
+          <w:b/>
+          <w:szCs w:val="18"/>
+        </w:rPr>
+        <w:t>Gasirowicz</w:t>
+      </w:r>
+      <w:proofErr w:type="spellEnd"/>
+      <w:r>
+        <w:rPr>
+          <w:rFonts w:ascii="Times New Roman" w:hAnsi="Times New Roman" w:cs="Times New Roman"/>
+          <w:b/>
+          <w:szCs w:val="18"/>
+        </w:rPr>
+        <w:t xml:space="preserve"> 1974, pp: 167-168, </w:t>
+      </w:r>
+      <w:proofErr w:type="spellStart"/>
+      <w:r>
+        <w:rPr>
+          <w:rFonts w:ascii="Times New Roman" w:hAnsi="Times New Roman" w:cs="Times New Roman"/>
+          <w:b/>
+          <w:szCs w:val="18"/>
+        </w:rPr>
+        <w:t>Arfket</w:t>
+      </w:r>
+      <w:proofErr w:type="spellEnd"/>
+      <w:r>
+        <w:rPr>
+          <w:rFonts w:ascii="Times New Roman" w:hAnsi="Times New Roman" w:cs="Times New Roman"/>
+          <w:b/>
+          <w:szCs w:val="18"/>
+        </w:rPr>
+        <w:t xml:space="preserve"> 1985; p.108)</w:t>
       </w:r>
     </w:p>
     <w:p>
@@ -23556,14 +24212,30 @@
           <w:rFonts w:ascii="Times New Roman" w:hAnsi="Times New Roman" w:cs="Times New Roman"/>
           <w:szCs w:val="18"/>
         </w:rPr>
-        <w:t>definition is opposite</w:t>
+        <w:t xml:space="preserve">definition is </w:t>
+      </w:r>
+      <w:proofErr w:type="gramStart"/>
+      <w:r>
+        <w:rPr>
+          <w:rFonts w:ascii="Times New Roman" w:hAnsi="Times New Roman" w:cs="Times New Roman"/>
+          <w:szCs w:val="18"/>
+        </w:rPr>
+        <w:t>opposite</w:t>
       </w:r>
       <w:r>
         <w:rPr>
           <w:rFonts w:ascii="Times New Roman" w:hAnsi="Times New Roman" w:cs="Times New Roman"/>
           <w:szCs w:val="18"/>
         </w:rPr>
-        <w:t xml:space="preserve"> ,  </w:t>
+        <w:t xml:space="preserve"> ,</w:t>
+      </w:r>
+      <w:proofErr w:type="gramEnd"/>
+      <w:r>
+        <w:rPr>
+          <w:rFonts w:ascii="Times New Roman" w:hAnsi="Times New Roman" w:cs="Times New Roman"/>
+          <w:szCs w:val="18"/>
+        </w:rPr>
+        <w:t xml:space="preserve">  </w:t>
       </w:r>
       <m:oMath>
         <m:r>
@@ -25043,12 +25715,14 @@
       <w:pPr>
         <w:rPr>
           <w:rFonts w:ascii="Times New Roman" w:hAnsi="Times New Roman" w:cs="Times New Roman"/>
+          <w:b/>
           <w:sz w:val="28"/>
         </w:rPr>
       </w:pPr>
       <w:r>
         <w:rPr>
           <w:rFonts w:ascii="Times New Roman" w:hAnsi="Times New Roman" w:cs="Times New Roman"/>
+          <w:b/>
           <w:sz w:val="28"/>
         </w:rPr>
         <w:lastRenderedPageBreak/>
@@ -25066,6 +25740,7 @@
         <w:rPr>
           <w:rFonts w:ascii="Times New Roman" w:hAnsi="Times New Roman" w:cs="Times New Roman"/>
           <w:noProof/>
+          <w:lang w:val="fr-FR" w:eastAsia="fr-FR"/>
         </w:rPr>
         <w:drawing>
           <wp:inline distT="0" distB="0" distL="0" distR="0">
@@ -25085,7 +25760,7 @@
                     </pic:cNvPicPr>
                   </pic:nvPicPr>
                   <pic:blipFill>
-                    <a:blip r:embed="rId8">
+                    <a:blip r:embed="rId9">
                       <a:extLst>
                         <a:ext uri="{28A0092B-C50C-407E-A947-70E740481C1C}">
                           <a14:useLocalDpi xmlns:a14="http://schemas.microsoft.com/office/drawing/2010/main" val="0"/>
@@ -25124,11 +25799,19 @@
           <w:rFonts w:ascii="Times New Roman" w:hAnsi="Times New Roman" w:cs="Times New Roman"/>
         </w:rPr>
       </w:pPr>
+      <w:proofErr w:type="spellStart"/>
       <w:r>
         <w:rPr>
           <w:rFonts w:ascii="Times New Roman" w:hAnsi="Times New Roman" w:cs="Times New Roman"/>
         </w:rPr>
-        <w:t xml:space="preserve">Nondimensionalized Added Mass </w:t>
+        <w:t>Nondimensionalized</w:t>
+      </w:r>
+      <w:proofErr w:type="spellEnd"/>
+      <w:r>
+        <w:rPr>
+          <w:rFonts w:ascii="Times New Roman" w:hAnsi="Times New Roman" w:cs="Times New Roman"/>
+        </w:rPr>
+        <w:t xml:space="preserve"> Added Mass </w:t>
       </w:r>
     </w:p>
     <w:p>
@@ -25142,6 +25825,7 @@
         <w:rPr>
           <w:rFonts w:ascii="Times New Roman" w:hAnsi="Times New Roman" w:cs="Times New Roman"/>
           <w:noProof/>
+          <w:lang w:val="fr-FR" w:eastAsia="fr-FR"/>
         </w:rPr>
         <w:drawing>
           <wp:inline distT="0" distB="0" distL="0" distR="0">
@@ -25161,7 +25845,7 @@
                     </pic:cNvPicPr>
                   </pic:nvPicPr>
                   <pic:blipFill>
-                    <a:blip r:embed="rId9">
+                    <a:blip r:embed="rId10">
                       <a:extLst>
                         <a:ext uri="{28A0092B-C50C-407E-A947-70E740481C1C}">
                           <a14:useLocalDpi xmlns:a14="http://schemas.microsoft.com/office/drawing/2010/main" val="0"/>
@@ -25200,17 +25884,19 @@
           <w:rFonts w:ascii="Times New Roman" w:hAnsi="Times New Roman" w:cs="Times New Roman"/>
         </w:rPr>
       </w:pPr>
+      <w:proofErr w:type="spellStart"/>
       <w:r>
         <w:rPr>
           <w:rFonts w:ascii="Times New Roman" w:hAnsi="Times New Roman" w:cs="Times New Roman"/>
         </w:rPr>
-        <w:t xml:space="preserve">Nondimensionalized </w:t>
+        <w:t>Nondimensionalized</w:t>
       </w:r>
+      <w:proofErr w:type="spellEnd"/>
       <w:r>
         <w:rPr>
           <w:rFonts w:ascii="Times New Roman" w:hAnsi="Times New Roman" w:cs="Times New Roman"/>
         </w:rPr>
-        <w:t>Damping</w:t>
+        <w:t xml:space="preserve"> Damping</w:t>
       </w:r>
     </w:p>
     <w:p>
@@ -25229,6 +25915,7 @@
       <w:r>
         <w:rPr>
           <w:noProof/>
+          <w:lang w:val="fr-FR" w:eastAsia="fr-FR"/>
         </w:rPr>
         <w:lastRenderedPageBreak/>
         <w:drawing>
@@ -25247,7 +25934,7 @@
                     <pic:cNvPicPr/>
                   </pic:nvPicPr>
                   <pic:blipFill rotWithShape="1">
-                    <a:blip r:embed="rId10"/>
+                    <a:blip r:embed="rId11"/>
                     <a:srcRect l="16995" t="19234" r="16982" b="16667"/>
                     <a:stretch/>
                   </pic:blipFill>
@@ -25363,6 +26050,7 @@
       <w:r>
         <w:rPr>
           <w:noProof/>
+          <w:lang w:val="fr-FR" w:eastAsia="fr-FR"/>
         </w:rPr>
         <w:drawing>
           <wp:inline distT="0" distB="0" distL="0" distR="0" wp14:anchorId="1BD9D843" wp14:editId="337C2575">
@@ -25380,7 +26068,7 @@
                     <pic:cNvPicPr/>
                   </pic:nvPicPr>
                   <pic:blipFill rotWithShape="1">
-                    <a:blip r:embed="rId11"/>
+                    <a:blip r:embed="rId12"/>
                     <a:srcRect l="16533" t="10827" r="16873" b="15555"/>
                     <a:stretch/>
                   </pic:blipFill>
@@ -25419,13 +26107,7 @@
         <w:rPr>
           <w:rFonts w:ascii="Times New Roman" w:hAnsi="Times New Roman" w:cs="Times New Roman"/>
         </w:rPr>
-        <w:t>Wave</w:t>
-      </w:r>
-      <w:r>
-        <w:rPr>
-          <w:rFonts w:ascii="Times New Roman" w:hAnsi="Times New Roman" w:cs="Times New Roman"/>
-        </w:rPr>
-        <w:t xml:space="preserve"> field of heaving hemisphere (</w:t>
+        <w:t>Wave field of heaving hemisphere (</w:t>
       </w:r>
       <m:oMath>
         <m:sSub>
@@ -25480,13 +26162,16 @@
       <w:pPr>
         <w:rPr>
           <w:rFonts w:ascii="Times New Roman" w:hAnsi="Times New Roman" w:cs="Times New Roman"/>
+          <w:b/>
           <w:sz w:val="28"/>
           <w:szCs w:val="18"/>
         </w:rPr>
       </w:pPr>
+      <w:bookmarkStart w:id="0" w:name="_GoBack"/>
       <w:r>
         <w:rPr>
           <w:rFonts w:ascii="Times New Roman" w:hAnsi="Times New Roman" w:cs="Times New Roman"/>
+          <w:b/>
           <w:sz w:val="28"/>
           <w:szCs w:val="18"/>
         </w:rPr>
@@ -25494,6 +26179,7 @@
         <w:t>References</w:t>
       </w:r>
     </w:p>
+    <w:bookmarkEnd w:id="0"/>
     <w:p>
       <w:pPr>
         <w:ind w:left="284" w:hanging="284"/>
@@ -25503,6 +26189,7 @@
           <w:szCs w:val="18"/>
         </w:rPr>
       </w:pPr>
+      <w:proofErr w:type="spellStart"/>
       <w:r>
         <w:rPr>
           <w:rFonts w:ascii="Times New Roman" w:hAnsi="Times New Roman" w:cs="Times New Roman"/>
@@ -25510,6 +26197,7 @@
         </w:rPr>
         <w:t>Hulme</w:t>
       </w:r>
+      <w:proofErr w:type="spellEnd"/>
       <w:r>
         <w:rPr>
           <w:rFonts w:ascii="Times New Roman" w:hAnsi="Times New Roman" w:cs="Times New Roman"/>
@@ -25531,6 +26219,7 @@
         </w:rPr>
         <w:t>.</w:t>
       </w:r>
+      <w:proofErr w:type="gramStart"/>
       <w:r>
         <w:rPr>
           <w:rFonts w:ascii="Times New Roman" w:hAnsi="Times New Roman" w:cs="Times New Roman"/>
@@ -25545,6 +26234,7 @@
         </w:rPr>
         <w:t>1982</w:t>
       </w:r>
+      <w:proofErr w:type="gramEnd"/>
       <w:r>
         <w:rPr>
           <w:rFonts w:ascii="Times New Roman" w:hAnsi="Times New Roman" w:cs="Times New Roman"/>
@@ -25626,6 +26316,7 @@
           <w:szCs w:val="18"/>
         </w:rPr>
       </w:pPr>
+      <w:proofErr w:type="spellStart"/>
       <w:r>
         <w:rPr>
           <w:rFonts w:ascii="Times New Roman" w:hAnsi="Times New Roman" w:cs="Times New Roman"/>
@@ -25640,12 +26331,21 @@
         </w:rPr>
         <w:t>rsell</w:t>
       </w:r>
+      <w:proofErr w:type="spellEnd"/>
       <w:r>
         <w:rPr>
           <w:rFonts w:ascii="Times New Roman" w:hAnsi="Times New Roman" w:cs="Times New Roman"/>
           <w:szCs w:val="18"/>
         </w:rPr>
-        <w:t xml:space="preserve"> F.,</w:t>
+        <w:t xml:space="preserve"> F.</w:t>
+      </w:r>
+      <w:proofErr w:type="gramStart"/>
+      <w:r>
+        <w:rPr>
+          <w:rFonts w:ascii="Times New Roman" w:hAnsi="Times New Roman" w:cs="Times New Roman"/>
+          <w:szCs w:val="18"/>
+        </w:rPr>
+        <w:t>,</w:t>
       </w:r>
       <w:r>
         <w:rPr>
@@ -25654,6 +26354,7 @@
         </w:rPr>
         <w:t>1949</w:t>
       </w:r>
+      <w:proofErr w:type="gramEnd"/>
       <w:r>
         <w:rPr>
           <w:rFonts w:ascii="Times New Roman" w:hAnsi="Times New Roman" w:cs="Times New Roman"/>
@@ -25668,6 +26369,7 @@
         </w:rPr>
         <w:t xml:space="preserve"> </w:t>
       </w:r>
+      <w:proofErr w:type="gramStart"/>
       <w:r>
         <w:rPr>
           <w:rFonts w:ascii="Times New Roman" w:hAnsi="Times New Roman" w:cs="Times New Roman"/>
@@ -25695,7 +26397,16 @@
           <w:i/>
           <w:szCs w:val="18"/>
         </w:rPr>
-        <w:t>Quart. J. Mech. Appl. Math.</w:t>
+        <w:t>Quart.</w:t>
+      </w:r>
+      <w:proofErr w:type="gramEnd"/>
+      <w:r>
+        <w:rPr>
+          <w:rFonts w:ascii="Times New Roman" w:hAnsi="Times New Roman" w:cs="Times New Roman"/>
+          <w:i/>
+          <w:szCs w:val="18"/>
+        </w:rPr>
+        <w:t xml:space="preserve"> J. Mech. Appl. Math.</w:t>
       </w:r>
       <w:r>
         <w:rPr>
@@ -25714,6 +26425,7 @@
           <w:szCs w:val="18"/>
         </w:rPr>
       </w:pPr>
+      <w:proofErr w:type="spellStart"/>
       <w:r>
         <w:rPr>
           <w:rFonts w:ascii="Times New Roman" w:hAnsi="Times New Roman" w:cs="Times New Roman"/>
@@ -25728,6 +26440,7 @@
         </w:rPr>
         <w:t>zmytkowski</w:t>
       </w:r>
+      <w:proofErr w:type="spellEnd"/>
       <w:r>
         <w:rPr>
           <w:rFonts w:ascii="Times New Roman" w:hAnsi="Times New Roman" w:cs="Times New Roman"/>
@@ -25742,6 +26455,7 @@
         </w:rPr>
         <w:t>R.</w:t>
       </w:r>
+      <w:proofErr w:type="gramStart"/>
       <w:r>
         <w:rPr>
           <w:rFonts w:ascii="Times New Roman" w:hAnsi="Times New Roman" w:cs="Times New Roman"/>
@@ -25756,6 +26470,7 @@
         </w:rPr>
         <w:t>2011</w:t>
       </w:r>
+      <w:proofErr w:type="gramEnd"/>
       <w:r>
         <w:rPr>
           <w:rFonts w:ascii="Times New Roman" w:hAnsi="Times New Roman" w:cs="Times New Roman"/>
@@ -25770,6 +26485,7 @@
         </w:rPr>
         <w:t xml:space="preserve"> </w:t>
       </w:r>
+      <w:proofErr w:type="gramStart"/>
       <w:r>
         <w:rPr>
           <w:rFonts w:ascii="Times New Roman" w:hAnsi="Times New Roman" w:cs="Times New Roman"/>
@@ -25790,7 +26506,15 @@
           <w:rFonts w:ascii="Times New Roman" w:hAnsi="Times New Roman" w:cs="Times New Roman"/>
           <w:szCs w:val="18"/>
         </w:rPr>
-        <w:t xml:space="preserve">, Vol 49 (7), pp. 1436-1477. </w:t>
+        <w:t>, Vol 49 (7), pp. 1436-1477.</w:t>
+      </w:r>
+      <w:proofErr w:type="gramEnd"/>
+      <w:r>
+        <w:rPr>
+          <w:rFonts w:ascii="Times New Roman" w:hAnsi="Times New Roman" w:cs="Times New Roman"/>
+          <w:szCs w:val="18"/>
+        </w:rPr>
+        <w:t xml:space="preserve"> </w:t>
       </w:r>
     </w:p>
     <w:p>
@@ -25802,6 +26526,7 @@
           <w:szCs w:val="18"/>
         </w:rPr>
       </w:pPr>
+      <w:proofErr w:type="gramStart"/>
       <w:r>
         <w:rPr>
           <w:rFonts w:ascii="Times New Roman" w:hAnsi="Times New Roman" w:cs="Times New Roman"/>
@@ -25823,19 +26548,36 @@
         </w:rPr>
         <w:t xml:space="preserve"> 1955.</w:t>
       </w:r>
+      <w:proofErr w:type="gramEnd"/>
       <w:r>
         <w:rPr>
           <w:rFonts w:ascii="Times New Roman" w:hAnsi="Times New Roman" w:cs="Times New Roman"/>
           <w:szCs w:val="18"/>
         </w:rPr>
-        <w:t xml:space="preserve"> Waves due to a floating </w:t>
+        <w:t xml:space="preserve"> </w:t>
+      </w:r>
+      <w:proofErr w:type="gramStart"/>
+      <w:r>
+        <w:rPr>
+          <w:rFonts w:ascii="Times New Roman" w:hAnsi="Times New Roman" w:cs="Times New Roman"/>
+          <w:szCs w:val="18"/>
+        </w:rPr>
+        <w:t xml:space="preserve">Waves due to a floating </w:t>
       </w:r>
       <w:r>
         <w:rPr>
           <w:rFonts w:ascii="Times New Roman" w:hAnsi="Times New Roman" w:cs="Times New Roman"/>
           <w:szCs w:val="18"/>
         </w:rPr>
-        <w:t xml:space="preserve">hemi-sphere making periodic heaving oscillations. </w:t>
+        <w:t>hemi-sphere making periodic heaving oscillations.</w:t>
+      </w:r>
+      <w:proofErr w:type="gramEnd"/>
+      <w:r>
+        <w:rPr>
+          <w:rFonts w:ascii="Times New Roman" w:hAnsi="Times New Roman" w:cs="Times New Roman"/>
+          <w:szCs w:val="18"/>
+        </w:rPr>
+        <w:t xml:space="preserve"> </w:t>
       </w:r>
       <w:r>
         <w:rPr>
@@ -25843,14 +26585,56 @@
           <w:i/>
           <w:szCs w:val="18"/>
         </w:rPr>
-        <w:t>Proc. R. Soc. Lond</w:t>
+        <w:t xml:space="preserve">Proc. R. Soc. </w:t>
       </w:r>
+      <w:proofErr w:type="spellStart"/>
       <w:r>
         <w:rPr>
           <w:rFonts w:ascii="Times New Roman" w:hAnsi="Times New Roman" w:cs="Times New Roman"/>
+          <w:i/>
           <w:szCs w:val="18"/>
         </w:rPr>
-        <w:t>. A 231. pp.1-7.</w:t>
+        <w:t>Lond</w:t>
+      </w:r>
+      <w:proofErr w:type="spellEnd"/>
+      <w:r>
+        <w:rPr>
+          <w:rFonts w:ascii="Times New Roman" w:hAnsi="Times New Roman" w:cs="Times New Roman"/>
+          <w:szCs w:val="18"/>
+        </w:rPr>
+        <w:t xml:space="preserve">. </w:t>
+      </w:r>
+      <w:proofErr w:type="gramStart"/>
+      <w:r>
+        <w:rPr>
+          <w:rFonts w:ascii="Times New Roman" w:hAnsi="Times New Roman" w:cs="Times New Roman"/>
+          <w:szCs w:val="18"/>
+        </w:rPr>
+        <w:t>A 231.</w:t>
+      </w:r>
+      <w:proofErr w:type="gramEnd"/>
+      <w:r>
+        <w:rPr>
+          <w:rFonts w:ascii="Times New Roman" w:hAnsi="Times New Roman" w:cs="Times New Roman"/>
+          <w:szCs w:val="18"/>
+        </w:rPr>
+        <w:t xml:space="preserve"> </w:t>
+      </w:r>
+      <w:proofErr w:type="gramStart"/>
+      <w:r>
+        <w:rPr>
+          <w:rFonts w:ascii="Times New Roman" w:hAnsi="Times New Roman" w:cs="Times New Roman"/>
+          <w:szCs w:val="18"/>
+        </w:rPr>
+        <w:t>pp.1-7</w:t>
+      </w:r>
+      <w:proofErr w:type="gramEnd"/>
+      <w:r>
+        <w:rPr>
+          <w:rFonts w:ascii="Times New Roman" w:hAnsi="Times New Roman" w:cs="Times New Roman"/>
+          <w:szCs w:val="18"/>
+        </w:rPr>
+        <w:t>.</w:t>
       </w:r>
     </w:p>
     <w:p>
@@ -30307,7 +31091,7 @@
     </w:p>
     <w:p>
       <w:pPr>
-        <w:pStyle w:val="a4"/>
+        <w:pStyle w:val="Paragraphedeliste"/>
         <w:numPr>
           <w:ilvl w:val="0"/>
           <w:numId w:val="1"/>
@@ -30413,14 +31197,55 @@
           <w:rFonts w:ascii="Times New Roman" w:hAnsi="Times New Roman" w:cs="Times New Roman"/>
           <w:szCs w:val="18"/>
         </w:rPr>
-        <w:t>The d</w:t>
+        <w:t xml:space="preserve">The </w:t>
+      </w:r>
+      <w:proofErr w:type="spellStart"/>
+      <w:r>
+        <w:rPr>
+          <w:rFonts w:ascii="Times New Roman" w:hAnsi="Times New Roman" w:cs="Times New Roman"/>
+          <w:szCs w:val="18"/>
+        </w:rPr>
+        <w:t>d</w:t>
       </w:r>
       <w:r>
         <w:rPr>
           <w:rFonts w:ascii="Times New Roman" w:hAnsi="Times New Roman" w:cs="Times New Roman"/>
           <w:szCs w:val="18"/>
         </w:rPr>
-        <w:t>erivaties with respect to order of Legendre function is given in Szmytkowski(2011).</w:t>
+        <w:t>erivaties</w:t>
+      </w:r>
+      <w:proofErr w:type="spellEnd"/>
+      <w:r>
+        <w:rPr>
+          <w:rFonts w:ascii="Times New Roman" w:hAnsi="Times New Roman" w:cs="Times New Roman"/>
+          <w:szCs w:val="18"/>
+        </w:rPr>
+        <w:t xml:space="preserve"> with respect to order of Legendre function is given in </w:t>
+      </w:r>
+      <w:proofErr w:type="spellStart"/>
+      <w:proofErr w:type="gramStart"/>
+      <w:r>
+        <w:rPr>
+          <w:rFonts w:ascii="Times New Roman" w:hAnsi="Times New Roman" w:cs="Times New Roman"/>
+          <w:szCs w:val="18"/>
+        </w:rPr>
+        <w:t>Szmytkowski</w:t>
+      </w:r>
+      <w:proofErr w:type="spellEnd"/>
+      <w:r>
+        <w:rPr>
+          <w:rFonts w:ascii="Times New Roman" w:hAnsi="Times New Roman" w:cs="Times New Roman"/>
+          <w:szCs w:val="18"/>
+        </w:rPr>
+        <w:t>(</w:t>
+      </w:r>
+      <w:proofErr w:type="gramEnd"/>
+      <w:r>
+        <w:rPr>
+          <w:rFonts w:ascii="Times New Roman" w:hAnsi="Times New Roman" w:cs="Times New Roman"/>
+          <w:szCs w:val="18"/>
+        </w:rPr>
+        <w:t>2011).</w:t>
       </w:r>
       <w:r>
         <w:rPr>
@@ -31240,6 +32065,7 @@
           <w:szCs w:val="18"/>
         </w:rPr>
       </w:pPr>
+      <w:proofErr w:type="gramStart"/>
       <w:r>
         <w:rPr>
           <w:rFonts w:ascii="Times New Roman" w:hAnsi="Times New Roman" w:cs="Times New Roman"/>
@@ -31254,6 +32080,7 @@
         </w:rPr>
         <w:t>here</w:t>
       </w:r>
+      <w:proofErr w:type="gramEnd"/>
     </w:p>
     <w:p>
       <w:pPr>
@@ -32249,6 +33076,7 @@
           <w:szCs w:val="18"/>
         </w:rPr>
       </w:pPr>
+      <w:proofErr w:type="spellStart"/>
       <w:r>
         <w:rPr>
           <w:rFonts w:ascii="Times New Roman" w:hAnsi="Times New Roman" w:cs="Times New Roman"/>
@@ -32257,6 +33085,7 @@
         </w:rPr>
         <w:t>Schelknuoff</w:t>
       </w:r>
+      <w:proofErr w:type="spellEnd"/>
       <w:r>
         <w:rPr>
           <w:rFonts w:ascii="Times New Roman" w:hAnsi="Times New Roman" w:cs="Times New Roman"/>
@@ -33598,6 +34427,7 @@
           <w:szCs w:val="18"/>
         </w:rPr>
       </w:pPr>
+      <w:proofErr w:type="spellStart"/>
       <w:r>
         <w:rPr>
           <w:rFonts w:ascii="Times New Roman" w:hAnsi="Times New Roman" w:cs="Times New Roman"/>
@@ -33617,6 +34447,7 @@
         </w:rPr>
         <w:t>m</w:t>
       </w:r>
+      <w:proofErr w:type="spellEnd"/>
       <w:r>
         <w:rPr>
           <w:rFonts w:ascii="Times New Roman" w:hAnsi="Times New Roman" w:cs="Times New Roman"/>
@@ -35090,6 +35921,7 @@
           <w:szCs w:val="18"/>
         </w:rPr>
       </w:pPr>
+      <w:proofErr w:type="spellStart"/>
       <w:r>
         <w:rPr>
           <w:rFonts w:ascii="Times New Roman" w:hAnsi="Times New Roman" w:cs="Times New Roman"/>
@@ -35109,6 +35941,7 @@
         </w:rPr>
         <w:t>mn</w:t>
       </w:r>
+      <w:proofErr w:type="spellEnd"/>
       <w:r>
         <w:rPr>
           <w:rFonts w:ascii="Times New Roman" w:hAnsi="Times New Roman" w:cs="Times New Roman"/>
@@ -35775,6 +36608,8 @@
         </w:rPr>
         <w:t xml:space="preserve">of </w:t>
       </w:r>
+      <w:proofErr w:type="spellStart"/>
+      <w:proofErr w:type="gramStart"/>
       <w:r>
         <w:rPr>
           <w:rFonts w:ascii="Times New Roman" w:hAnsi="Times New Roman" w:cs="Times New Roman"/>
@@ -35792,7 +36627,18 @@
           <w:szCs w:val="18"/>
           <w:vertAlign w:val="subscript"/>
         </w:rPr>
-        <w:t xml:space="preserve">mn </w:t>
+        <w:t>mn</w:t>
+      </w:r>
+      <w:proofErr w:type="spellEnd"/>
+      <w:r>
+        <w:rPr>
+          <w:rFonts w:ascii="Times New Roman" w:hAnsi="Times New Roman" w:cs="Times New Roman"/>
+          <w:b/>
+          <w:i/>
+          <w:szCs w:val="18"/>
+          <w:vertAlign w:val="subscript"/>
+        </w:rPr>
+        <w:t xml:space="preserve"> </w:t>
       </w:r>
       <w:r>
         <w:rPr>
@@ -35800,7 +36646,16 @@
           <w:b/>
           <w:szCs w:val="18"/>
         </w:rPr>
-        <w:t xml:space="preserve"> with respect to order </w:t>
+        <w:t xml:space="preserve"> with</w:t>
+      </w:r>
+      <w:proofErr w:type="gramEnd"/>
+      <w:r>
+        <w:rPr>
+          <w:rFonts w:ascii="Times New Roman" w:hAnsi="Times New Roman" w:cs="Times New Roman"/>
+          <w:b/>
+          <w:szCs w:val="18"/>
+        </w:rPr>
+        <w:t xml:space="preserve"> respect to order </w:t>
       </w:r>
     </w:p>
     <w:p>
@@ -35823,6 +36678,7 @@
           <w:szCs w:val="18"/>
         </w:rPr>
       </w:pPr>
+      <w:proofErr w:type="gramStart"/>
       <w:r>
         <w:rPr>
           <w:rFonts w:ascii="Times New Roman" w:hAnsi="Times New Roman" w:cs="Times New Roman"/>
@@ -35835,7 +36691,15 @@
           <w:rFonts w:ascii="Times New Roman" w:hAnsi="Times New Roman" w:cs="Times New Roman"/>
           <w:szCs w:val="18"/>
         </w:rPr>
-        <w:t xml:space="preserve">f </w:t>
+        <w:t>f</w:t>
+      </w:r>
+      <w:proofErr w:type="gramEnd"/>
+      <w:r>
+        <w:rPr>
+          <w:rFonts w:ascii="Times New Roman" w:hAnsi="Times New Roman" w:cs="Times New Roman"/>
+          <w:szCs w:val="18"/>
+        </w:rPr>
+        <w:t xml:space="preserve"> </w:t>
       </w:r>
       <w:r>
         <w:rPr>
@@ -36478,6 +37342,7 @@
           <w:szCs w:val="18"/>
         </w:rPr>
       </w:pPr>
+      <w:proofErr w:type="gramStart"/>
       <w:r>
         <w:rPr>
           <w:rFonts w:ascii="Times New Roman" w:hAnsi="Times New Roman" w:cs="Times New Roman"/>
@@ -36485,6 +37350,7 @@
         </w:rPr>
         <w:t>where</w:t>
       </w:r>
+      <w:proofErr w:type="gramEnd"/>
     </w:p>
     <w:p>
       <w:pPr>
@@ -38772,6 +39638,7 @@
           <w:szCs w:val="18"/>
         </w:rPr>
       </w:pPr>
+      <w:proofErr w:type="gramStart"/>
       <w:r>
         <w:rPr>
           <w:rFonts w:ascii="Times New Roman" w:hAnsi="Times New Roman" w:cs="Times New Roman"/>
@@ -38785,7 +39652,15 @@
           <w:rFonts w:ascii="Times New Roman" w:hAnsi="Times New Roman" w:cs="Times New Roman"/>
           <w:szCs w:val="18"/>
         </w:rPr>
-        <w:t xml:space="preserve">f </w:t>
+        <w:t>f</w:t>
+      </w:r>
+      <w:proofErr w:type="gramEnd"/>
+      <w:r>
+        <w:rPr>
+          <w:rFonts w:ascii="Times New Roman" w:hAnsi="Times New Roman" w:cs="Times New Roman"/>
+          <w:szCs w:val="18"/>
+        </w:rPr>
+        <w:t xml:space="preserve"> </w:t>
       </w:r>
       <w:r>
         <w:rPr>
@@ -45030,6 +45905,7 @@
           <w:szCs w:val="18"/>
         </w:rPr>
       </w:pPr>
+      <w:proofErr w:type="gramStart"/>
       <w:r>
         <w:rPr>
           <w:rFonts w:ascii="Times New Roman" w:hAnsi="Times New Roman" w:cs="Times New Roman"/>
@@ -45044,6 +45920,7 @@
         </w:rPr>
         <w:t>here</w:t>
       </w:r>
+      <w:proofErr w:type="gramEnd"/>
     </w:p>
     <w:p>
       <w:pPr>
@@ -48055,7 +48932,7 @@
 </file>
 
 <file path=word/endnotes.xml><?xml version="1.0" encoding="utf-8"?>
-<w:endnotes xmlns:wpc="http://schemas.microsoft.com/office/word/2010/wordprocessingCanvas" xmlns:mc="http://schemas.openxmlformats.org/markup-compatibility/2006" xmlns:o="urn:schemas-microsoft-com:office:office" xmlns:r="http://schemas.openxmlformats.org/officeDocument/2006/relationships" xmlns:m="http://schemas.openxmlformats.org/officeDocument/2006/math" xmlns:v="urn:schemas-microsoft-com:vml" xmlns:wp14="http://schemas.microsoft.com/office/word/2010/wordprocessingDrawing" xmlns:wp="http://schemas.openxmlformats.org/drawingml/2006/wordprocessingDrawing" xmlns:w10="urn:schemas-microsoft-com:office:word" xmlns:w="http://schemas.openxmlformats.org/wordprocessingml/2006/main" xmlns:w14="http://schemas.microsoft.com/office/word/2010/wordml" xmlns:w15="http://schemas.microsoft.com/office/word/2012/wordml" xmlns:wpg="http://schemas.microsoft.com/office/word/2010/wordprocessingGroup" xmlns:wpi="http://schemas.microsoft.com/office/word/2010/wordprocessingInk" xmlns:wne="http://schemas.microsoft.com/office/word/2006/wordml" xmlns:wps="http://schemas.microsoft.com/office/word/2010/wordprocessingShape" mc:Ignorable="w14 w15 wp14">
+<w:endnotes xmlns:wpc="http://schemas.microsoft.com/office/word/2010/wordprocessingCanvas" xmlns:mc="http://schemas.openxmlformats.org/markup-compatibility/2006" xmlns:o="urn:schemas-microsoft-com:office:office" xmlns:r="http://schemas.openxmlformats.org/officeDocument/2006/relationships" xmlns:m="http://schemas.openxmlformats.org/officeDocument/2006/math" xmlns:v="urn:schemas-microsoft-com:vml" xmlns:wp14="http://schemas.microsoft.com/office/word/2010/wordprocessingDrawing" xmlns:wp="http://schemas.openxmlformats.org/drawingml/2006/wordprocessingDrawing" xmlns:w10="urn:schemas-microsoft-com:office:word" xmlns:w="http://schemas.openxmlformats.org/wordprocessingml/2006/main" xmlns:w14="http://schemas.microsoft.com/office/word/2010/wordml" xmlns:wpg="http://schemas.microsoft.com/office/word/2010/wordprocessingGroup" xmlns:wpi="http://schemas.microsoft.com/office/word/2010/wordprocessingInk" xmlns:wne="http://schemas.microsoft.com/office/word/2006/wordml" xmlns:wps="http://schemas.microsoft.com/office/word/2010/wordprocessingShape" mc:Ignorable="w14 wp14">
   <w:endnote w:type="separator" w:id="-1">
     <w:p>
       <w:pPr>
@@ -48080,7 +48957,7 @@
 </file>
 
 <file path=word/footnotes.xml><?xml version="1.0" encoding="utf-8"?>
-<w:footnotes xmlns:wpc="http://schemas.microsoft.com/office/word/2010/wordprocessingCanvas" xmlns:mc="http://schemas.openxmlformats.org/markup-compatibility/2006" xmlns:o="urn:schemas-microsoft-com:office:office" xmlns:r="http://schemas.openxmlformats.org/officeDocument/2006/relationships" xmlns:m="http://schemas.openxmlformats.org/officeDocument/2006/math" xmlns:v="urn:schemas-microsoft-com:vml" xmlns:wp14="http://schemas.microsoft.com/office/word/2010/wordprocessingDrawing" xmlns:wp="http://schemas.openxmlformats.org/drawingml/2006/wordprocessingDrawing" xmlns:w10="urn:schemas-microsoft-com:office:word" xmlns:w="http://schemas.openxmlformats.org/wordprocessingml/2006/main" xmlns:w14="http://schemas.microsoft.com/office/word/2010/wordml" xmlns:w15="http://schemas.microsoft.com/office/word/2012/wordml" xmlns:wpg="http://schemas.microsoft.com/office/word/2010/wordprocessingGroup" xmlns:wpi="http://schemas.microsoft.com/office/word/2010/wordprocessingInk" xmlns:wne="http://schemas.microsoft.com/office/word/2006/wordml" xmlns:wps="http://schemas.microsoft.com/office/word/2010/wordprocessingShape" mc:Ignorable="w14 w15 wp14">
+<w:footnotes xmlns:wpc="http://schemas.microsoft.com/office/word/2010/wordprocessingCanvas" xmlns:mc="http://schemas.openxmlformats.org/markup-compatibility/2006" xmlns:o="urn:schemas-microsoft-com:office:office" xmlns:r="http://schemas.openxmlformats.org/officeDocument/2006/relationships" xmlns:m="http://schemas.openxmlformats.org/officeDocument/2006/math" xmlns:v="urn:schemas-microsoft-com:vml" xmlns:wp14="http://schemas.microsoft.com/office/word/2010/wordprocessingDrawing" xmlns:wp="http://schemas.openxmlformats.org/drawingml/2006/wordprocessingDrawing" xmlns:w10="urn:schemas-microsoft-com:office:word" xmlns:w="http://schemas.openxmlformats.org/wordprocessingml/2006/main" xmlns:w14="http://schemas.microsoft.com/office/word/2010/wordml" xmlns:wpg="http://schemas.microsoft.com/office/word/2010/wordprocessingGroup" xmlns:wpi="http://schemas.microsoft.com/office/word/2010/wordprocessingInk" xmlns:wne="http://schemas.microsoft.com/office/word/2006/wordml" xmlns:wps="http://schemas.microsoft.com/office/word/2010/wordprocessingShape" mc:Ignorable="w14 wp14">
   <w:footnote w:type="separator" w:id="-1">
     <w:p>
       <w:pPr>
@@ -48105,8 +48982,8 @@
 </file>
 
 <file path=word/numbering.xml><?xml version="1.0" encoding="utf-8"?>
-<w:numbering xmlns:wpc="http://schemas.microsoft.com/office/word/2010/wordprocessingCanvas" xmlns:mc="http://schemas.openxmlformats.org/markup-compatibility/2006" xmlns:o="urn:schemas-microsoft-com:office:office" xmlns:r="http://schemas.openxmlformats.org/officeDocument/2006/relationships" xmlns:m="http://schemas.openxmlformats.org/officeDocument/2006/math" xmlns:v="urn:schemas-microsoft-com:vml" xmlns:wp14="http://schemas.microsoft.com/office/word/2010/wordprocessingDrawing" xmlns:wp="http://schemas.openxmlformats.org/drawingml/2006/wordprocessingDrawing" xmlns:w10="urn:schemas-microsoft-com:office:word" xmlns:w="http://schemas.openxmlformats.org/wordprocessingml/2006/main" xmlns:w14="http://schemas.microsoft.com/office/word/2010/wordml" xmlns:w15="http://schemas.microsoft.com/office/word/2012/wordml" xmlns:wpg="http://schemas.microsoft.com/office/word/2010/wordprocessingGroup" xmlns:wpi="http://schemas.microsoft.com/office/word/2010/wordprocessingInk" xmlns:wne="http://schemas.microsoft.com/office/word/2006/wordml" xmlns:wps="http://schemas.microsoft.com/office/word/2010/wordprocessingShape" mc:Ignorable="w14 w15 wp14">
-  <w:abstractNum w:abstractNumId="0" w15:restartNumberingAfterBreak="0">
+<w:numbering xmlns:wpc="http://schemas.microsoft.com/office/word/2010/wordprocessingCanvas" xmlns:mc="http://schemas.openxmlformats.org/markup-compatibility/2006" xmlns:o="urn:schemas-microsoft-com:office:office" xmlns:r="http://schemas.openxmlformats.org/officeDocument/2006/relationships" xmlns:m="http://schemas.openxmlformats.org/officeDocument/2006/math" xmlns:v="urn:schemas-microsoft-com:vml" xmlns:wp14="http://schemas.microsoft.com/office/word/2010/wordprocessingDrawing" xmlns:wp="http://schemas.openxmlformats.org/drawingml/2006/wordprocessingDrawing" xmlns:w10="urn:schemas-microsoft-com:office:word" xmlns:w="http://schemas.openxmlformats.org/wordprocessingml/2006/main" xmlns:w14="http://schemas.microsoft.com/office/word/2010/wordml" xmlns:wpg="http://schemas.microsoft.com/office/word/2010/wordprocessingGroup" xmlns:wpi="http://schemas.microsoft.com/office/word/2010/wordprocessingInk" xmlns:wne="http://schemas.microsoft.com/office/word/2006/wordml" xmlns:wps="http://schemas.microsoft.com/office/word/2010/wordprocessingShape" mc:Ignorable="w14 wp14">
+  <w:abstractNum w:abstractNumId="0">
     <w:nsid w:val="0DD67EE6"/>
     <w:multiLevelType w:val="hybridMultilevel"/>
     <w:tmpl w:val="7E96BC72"/>
@@ -48225,7 +49102,7 @@
 </file>
 
 <file path=word/styles.xml><?xml version="1.0" encoding="utf-8"?>
-<w:styles xmlns:mc="http://schemas.openxmlformats.org/markup-compatibility/2006" xmlns:r="http://schemas.openxmlformats.org/officeDocument/2006/relationships" xmlns:w="http://schemas.openxmlformats.org/wordprocessingml/2006/main" xmlns:w14="http://schemas.microsoft.com/office/word/2010/wordml" xmlns:w15="http://schemas.microsoft.com/office/word/2012/wordml" mc:Ignorable="w14 w15">
+<w:styles xmlns:mc="http://schemas.openxmlformats.org/markup-compatibility/2006" xmlns:r="http://schemas.openxmlformats.org/officeDocument/2006/relationships" xmlns:w="http://schemas.openxmlformats.org/wordprocessingml/2006/main" xmlns:w14="http://schemas.microsoft.com/office/word/2010/wordml" mc:Ignorable="w14">
   <w:docDefaults>
     <w:rPrDefault>
       <w:rPr>
@@ -48241,391 +49118,157 @@
       </w:pPr>
     </w:pPrDefault>
   </w:docDefaults>
-  <w:latentStyles w:defLockedState="0" w:defUIPriority="99" w:defSemiHidden="0" w:defUnhideWhenUsed="0" w:defQFormat="0" w:count="371">
-    <w:lsdException w:name="Normal" w:uiPriority="0" w:qFormat="1"/>
-    <w:lsdException w:name="heading 1" w:uiPriority="9" w:qFormat="1"/>
-    <w:lsdException w:name="heading 2" w:semiHidden="1" w:uiPriority="9" w:unhideWhenUsed="1" w:qFormat="1"/>
-    <w:lsdException w:name="heading 3" w:semiHidden="1" w:uiPriority="9" w:unhideWhenUsed="1" w:qFormat="1"/>
-    <w:lsdException w:name="heading 4" w:semiHidden="1" w:uiPriority="9" w:unhideWhenUsed="1" w:qFormat="1"/>
-    <w:lsdException w:name="heading 5" w:semiHidden="1" w:uiPriority="9" w:unhideWhenUsed="1" w:qFormat="1"/>
-    <w:lsdException w:name="heading 6" w:semiHidden="1" w:uiPriority="9" w:unhideWhenUsed="1" w:qFormat="1"/>
-    <w:lsdException w:name="heading 7" w:semiHidden="1" w:uiPriority="9" w:unhideWhenUsed="1" w:qFormat="1"/>
-    <w:lsdException w:name="heading 8" w:semiHidden="1" w:uiPriority="9" w:unhideWhenUsed="1" w:qFormat="1"/>
-    <w:lsdException w:name="heading 9" w:semiHidden="1" w:uiPriority="9" w:unhideWhenUsed="1" w:qFormat="1"/>
-    <w:lsdException w:name="index 1" w:semiHidden="1" w:unhideWhenUsed="1"/>
-    <w:lsdException w:name="index 2" w:semiHidden="1" w:unhideWhenUsed="1"/>
-    <w:lsdException w:name="index 3" w:semiHidden="1" w:unhideWhenUsed="1"/>
-    <w:lsdException w:name="index 4" w:semiHidden="1" w:unhideWhenUsed="1"/>
-    <w:lsdException w:name="index 5" w:semiHidden="1" w:unhideWhenUsed="1"/>
-    <w:lsdException w:name="index 6" w:semiHidden="1" w:unhideWhenUsed="1"/>
-    <w:lsdException w:name="index 7" w:semiHidden="1" w:unhideWhenUsed="1"/>
-    <w:lsdException w:name="index 8" w:semiHidden="1" w:unhideWhenUsed="1"/>
-    <w:lsdException w:name="index 9" w:semiHidden="1" w:unhideWhenUsed="1"/>
-    <w:lsdException w:name="toc 1" w:semiHidden="1" w:uiPriority="39" w:unhideWhenUsed="1"/>
-    <w:lsdException w:name="toc 2" w:semiHidden="1" w:uiPriority="39" w:unhideWhenUsed="1"/>
-    <w:lsdException w:name="toc 3" w:semiHidden="1" w:uiPriority="39" w:unhideWhenUsed="1"/>
-    <w:lsdException w:name="toc 4" w:semiHidden="1" w:uiPriority="39" w:unhideWhenUsed="1"/>
-    <w:lsdException w:name="toc 5" w:semiHidden="1" w:uiPriority="39" w:unhideWhenUsed="1"/>
-    <w:lsdException w:name="toc 6" w:semiHidden="1" w:uiPriority="39" w:unhideWhenUsed="1"/>
-    <w:lsdException w:name="toc 7" w:semiHidden="1" w:uiPriority="39" w:unhideWhenUsed="1"/>
-    <w:lsdException w:name="toc 8" w:semiHidden="1" w:uiPriority="39" w:unhideWhenUsed="1"/>
-    <w:lsdException w:name="toc 9" w:semiHidden="1" w:uiPriority="39" w:unhideWhenUsed="1"/>
-    <w:lsdException w:name="Normal Indent" w:semiHidden="1" w:unhideWhenUsed="1"/>
-    <w:lsdException w:name="footnote text" w:semiHidden="1" w:unhideWhenUsed="1"/>
-    <w:lsdException w:name="annotation text" w:semiHidden="1" w:unhideWhenUsed="1"/>
-    <w:lsdException w:name="header" w:semiHidden="1" w:unhideWhenUsed="1"/>
-    <w:lsdException w:name="footer" w:semiHidden="1" w:unhideWhenUsed="1"/>
-    <w:lsdException w:name="index heading" w:semiHidden="1" w:unhideWhenUsed="1"/>
-    <w:lsdException w:name="caption" w:semiHidden="1" w:uiPriority="35" w:unhideWhenUsed="1" w:qFormat="1"/>
-    <w:lsdException w:name="table of figures" w:semiHidden="1" w:unhideWhenUsed="1"/>
-    <w:lsdException w:name="envelope address" w:semiHidden="1" w:unhideWhenUsed="1"/>
-    <w:lsdException w:name="envelope return" w:semiHidden="1" w:unhideWhenUsed="1"/>
-    <w:lsdException w:name="footnote reference" w:semiHidden="1" w:unhideWhenUsed="1"/>
-    <w:lsdException w:name="annotation reference" w:semiHidden="1" w:unhideWhenUsed="1"/>
-    <w:lsdException w:name="line number" w:semiHidden="1" w:unhideWhenUsed="1"/>
-    <w:lsdException w:name="page number" w:semiHidden="1" w:unhideWhenUsed="1"/>
-    <w:lsdException w:name="endnote reference" w:semiHidden="1" w:unhideWhenUsed="1"/>
-    <w:lsdException w:name="endnote text" w:semiHidden="1" w:unhideWhenUsed="1"/>
-    <w:lsdException w:name="table of authorities" w:semiHidden="1" w:unhideWhenUsed="1"/>
-    <w:lsdException w:name="macro" w:semiHidden="1" w:unhideWhenUsed="1"/>
-    <w:lsdException w:name="toa heading" w:semiHidden="1" w:unhideWhenUsed="1"/>
-    <w:lsdException w:name="List" w:semiHidden="1" w:unhideWhenUsed="1"/>
-    <w:lsdException w:name="List Bullet" w:semiHidden="1" w:unhideWhenUsed="1"/>
-    <w:lsdException w:name="List Number" w:semiHidden="1" w:unhideWhenUsed="1"/>
-    <w:lsdException w:name="List 2" w:semiHidden="1" w:unhideWhenUsed="1"/>
-    <w:lsdException w:name="List 3" w:semiHidden="1" w:unhideWhenUsed="1"/>
-    <w:lsdException w:name="List 4" w:semiHidden="1" w:unhideWhenUsed="1"/>
-    <w:lsdException w:name="List 5" w:semiHidden="1" w:unhideWhenUsed="1"/>
-    <w:lsdException w:name="List Bullet 2" w:semiHidden="1" w:unhideWhenUsed="1"/>
-    <w:lsdException w:name="List Bullet 3" w:semiHidden="1" w:unhideWhenUsed="1"/>
-    <w:lsdException w:name="List Bullet 4" w:semiHidden="1" w:unhideWhenUsed="1"/>
-    <w:lsdException w:name="List Bullet 5" w:semiHidden="1" w:unhideWhenUsed="1"/>
-    <w:lsdException w:name="List Number 2" w:semiHidden="1" w:unhideWhenUsed="1"/>
-    <w:lsdException w:name="List Number 3" w:semiHidden="1" w:unhideWhenUsed="1"/>
-    <w:lsdException w:name="List Number 4" w:semiHidden="1" w:unhideWhenUsed="1"/>
-    <w:lsdException w:name="List Number 5" w:semiHidden="1" w:unhideWhenUsed="1"/>
-    <w:lsdException w:name="Title" w:uiPriority="10" w:qFormat="1"/>
-    <w:lsdException w:name="Closing" w:semiHidden="1" w:unhideWhenUsed="1"/>
-    <w:lsdException w:name="Signature" w:semiHidden="1" w:unhideWhenUsed="1"/>
-    <w:lsdException w:name="Default Paragraph Font" w:semiHidden="1" w:uiPriority="1" w:unhideWhenUsed="1"/>
-    <w:lsdException w:name="Body Text" w:semiHidden="1" w:unhideWhenUsed="1"/>
-    <w:lsdException w:name="Body Text Indent" w:semiHidden="1" w:unhideWhenUsed="1"/>
-    <w:lsdException w:name="List Continue" w:semiHidden="1" w:unhideWhenUsed="1"/>
-    <w:lsdException w:name="List Continue 2" w:semiHidden="1" w:unhideWhenUsed="1"/>
-    <w:lsdException w:name="List Continue 3" w:semiHidden="1" w:unhideWhenUsed="1"/>
-    <w:lsdException w:name="List Continue 4" w:semiHidden="1" w:unhideWhenUsed="1"/>
-    <w:lsdException w:name="List Continue 5" w:semiHidden="1" w:unhideWhenUsed="1"/>
-    <w:lsdException w:name="Message Header" w:semiHidden="1" w:unhideWhenUsed="1"/>
-    <w:lsdException w:name="Subtitle" w:uiPriority="11" w:qFormat="1"/>
-    <w:lsdException w:name="Salutation" w:semiHidden="1" w:unhideWhenUsed="1"/>
-    <w:lsdException w:name="Date" w:semiHidden="1" w:unhideWhenUsed="1"/>
-    <w:lsdException w:name="Body Text First Indent" w:semiHidden="1" w:unhideWhenUsed="1"/>
-    <w:lsdException w:name="Body Text First Indent 2" w:semiHidden="1" w:unhideWhenUsed="1"/>
-    <w:lsdException w:name="Note Heading" w:semiHidden="1" w:unhideWhenUsed="1"/>
-    <w:lsdException w:name="Body Text 2" w:semiHidden="1" w:unhideWhenUsed="1"/>
-    <w:lsdException w:name="Body Text 3" w:semiHidden="1" w:unhideWhenUsed="1"/>
-    <w:lsdException w:name="Body Text Indent 2" w:semiHidden="1" w:unhideWhenUsed="1"/>
-    <w:lsdException w:name="Body Text Indent 3" w:semiHidden="1" w:unhideWhenUsed="1"/>
-    <w:lsdException w:name="Block Text" w:semiHidden="1" w:unhideWhenUsed="1"/>
-    <w:lsdException w:name="Hyperlink" w:semiHidden="1" w:unhideWhenUsed="1"/>
-    <w:lsdException w:name="FollowedHyperlink" w:semiHidden="1" w:unhideWhenUsed="1"/>
-    <w:lsdException w:name="Strong" w:uiPriority="22" w:qFormat="1"/>
-    <w:lsdException w:name="Emphasis" w:uiPriority="20" w:qFormat="1"/>
-    <w:lsdException w:name="Document Map" w:semiHidden="1" w:unhideWhenUsed="1"/>
-    <w:lsdException w:name="Plain Text" w:semiHidden="1" w:unhideWhenUsed="1"/>
-    <w:lsdException w:name="E-mail Signature" w:semiHidden="1" w:unhideWhenUsed="1"/>
-    <w:lsdException w:name="HTML Top of Form" w:semiHidden="1" w:unhideWhenUsed="1"/>
-    <w:lsdException w:name="HTML Bottom of Form" w:semiHidden="1" w:unhideWhenUsed="1"/>
-    <w:lsdException w:name="Normal (Web)" w:semiHidden="1" w:unhideWhenUsed="1"/>
-    <w:lsdException w:name="HTML Acronym" w:semiHidden="1" w:unhideWhenUsed="1"/>
-    <w:lsdException w:name="HTML Address" w:semiHidden="1" w:unhideWhenUsed="1"/>
-    <w:lsdException w:name="HTML Cite" w:semiHidden="1" w:unhideWhenUsed="1"/>
-    <w:lsdException w:name="HTML Code" w:semiHidden="1" w:unhideWhenUsed="1"/>
-    <w:lsdException w:name="HTML Definition" w:semiHidden="1" w:unhideWhenUsed="1"/>
-    <w:lsdException w:name="HTML Keyboard" w:semiHidden="1" w:unhideWhenUsed="1"/>
-    <w:lsdException w:name="HTML Preformatted" w:semiHidden="1" w:unhideWhenUsed="1"/>
-    <w:lsdException w:name="HTML Sample" w:semiHidden="1" w:unhideWhenUsed="1"/>
-    <w:lsdException w:name="HTML Typewriter" w:semiHidden="1" w:unhideWhenUsed="1"/>
-    <w:lsdException w:name="HTML Variable" w:semiHidden="1" w:unhideWhenUsed="1"/>
-    <w:lsdException w:name="Normal Table" w:semiHidden="1" w:unhideWhenUsed="1"/>
-    <w:lsdException w:name="annotation subject" w:semiHidden="1" w:unhideWhenUsed="1"/>
-    <w:lsdException w:name="No List" w:semiHidden="1" w:unhideWhenUsed="1"/>
-    <w:lsdException w:name="Outline List 1" w:semiHidden="1" w:unhideWhenUsed="1"/>
-    <w:lsdException w:name="Outline List 2" w:semiHidden="1" w:unhideWhenUsed="1"/>
-    <w:lsdException w:name="Outline List 3" w:semiHidden="1" w:unhideWhenUsed="1"/>
-    <w:lsdException w:name="Table Simple 1" w:semiHidden="1" w:unhideWhenUsed="1"/>
-    <w:lsdException w:name="Table Simple 2" w:semiHidden="1" w:unhideWhenUsed="1"/>
-    <w:lsdException w:name="Table Simple 3" w:semiHidden="1" w:unhideWhenUsed="1"/>
-    <w:lsdException w:name="Table Classic 1" w:semiHidden="1" w:unhideWhenUsed="1"/>
-    <w:lsdException w:name="Table Classic 2" w:semiHidden="1" w:unhideWhenUsed="1"/>
-    <w:lsdException w:name="Table Classic 3" w:semiHidden="1" w:unhideWhenUsed="1"/>
-    <w:lsdException w:name="Table Classic 4" w:semiHidden="1" w:unhideWhenUsed="1"/>
-    <w:lsdException w:name="Table Colorful 1" w:semiHidden="1" w:unhideWhenUsed="1"/>
-    <w:lsdException w:name="Table Colorful 2" w:semiHidden="1" w:unhideWhenUsed="1"/>
-    <w:lsdException w:name="Table Colorful 3" w:semiHidden="1" w:unhideWhenUsed="1"/>
-    <w:lsdException w:name="Table Columns 1" w:semiHidden="1" w:unhideWhenUsed="1"/>
-    <w:lsdException w:name="Table Columns 2" w:semiHidden="1" w:unhideWhenUsed="1"/>
-    <w:lsdException w:name="Table Columns 3" w:semiHidden="1" w:unhideWhenUsed="1"/>
-    <w:lsdException w:name="Table Columns 4" w:semiHidden="1" w:unhideWhenUsed="1"/>
-    <w:lsdException w:name="Table Columns 5" w:semiHidden="1" w:unhideWhenUsed="1"/>
-    <w:lsdException w:name="Table Grid 1" w:semiHidden="1" w:unhideWhenUsed="1"/>
-    <w:lsdException w:name="Table Grid 2" w:semiHidden="1" w:unhideWhenUsed="1"/>
-    <w:lsdException w:name="Table Grid 3" w:semiHidden="1" w:unhideWhenUsed="1"/>
-    <w:lsdException w:name="Table Grid 4" w:semiHidden="1" w:unhideWhenUsed="1"/>
-    <w:lsdException w:name="Table Grid 5" w:semiHidden="1" w:unhideWhenUsed="1"/>
-    <w:lsdException w:name="Table Grid 6" w:semiHidden="1" w:unhideWhenUsed="1"/>
-    <w:lsdException w:name="Table Grid 7" w:semiHidden="1" w:unhideWhenUsed="1"/>
-    <w:lsdException w:name="Table Grid 8" w:semiHidden="1" w:unhideWhenUsed="1"/>
-    <w:lsdException w:name="Table List 1" w:semiHidden="1" w:unhideWhenUsed="1"/>
-    <w:lsdException w:name="Table List 2" w:semiHidden="1" w:unhideWhenUsed="1"/>
-    <w:lsdException w:name="Table List 3" w:semiHidden="1" w:unhideWhenUsed="1"/>
-    <w:lsdException w:name="Table List 4" w:semiHidden="1" w:unhideWhenUsed="1"/>
-    <w:lsdException w:name="Table List 5" w:semiHidden="1" w:unhideWhenUsed="1"/>
-    <w:lsdException w:name="Table List 6" w:semiHidden="1" w:unhideWhenUsed="1"/>
-    <w:lsdException w:name="Table List 7" w:semiHidden="1" w:unhideWhenUsed="1"/>
-    <w:lsdException w:name="Table List 8" w:semiHidden="1" w:unhideWhenUsed="1"/>
-    <w:lsdException w:name="Table 3D effects 1" w:semiHidden="1" w:unhideWhenUsed="1"/>
-    <w:lsdException w:name="Table 3D effects 2" w:semiHidden="1" w:unhideWhenUsed="1"/>
-    <w:lsdException w:name="Table 3D effects 3" w:semiHidden="1" w:unhideWhenUsed="1"/>
-    <w:lsdException w:name="Table Contemporary" w:semiHidden="1" w:unhideWhenUsed="1"/>
-    <w:lsdException w:name="Table Elegant" w:semiHidden="1" w:unhideWhenUsed="1"/>
-    <w:lsdException w:name="Table Professional" w:semiHidden="1" w:unhideWhenUsed="1"/>
-    <w:lsdException w:name="Table Subtle 1" w:semiHidden="1" w:unhideWhenUsed="1"/>
-    <w:lsdException w:name="Table Subtle 2" w:semiHidden="1" w:unhideWhenUsed="1"/>
-    <w:lsdException w:name="Table Web 1" w:semiHidden="1" w:unhideWhenUsed="1"/>
-    <w:lsdException w:name="Table Web 2" w:semiHidden="1" w:unhideWhenUsed="1"/>
-    <w:lsdException w:name="Table Web 3" w:semiHidden="1" w:unhideWhenUsed="1"/>
-    <w:lsdException w:name="Balloon Text" w:semiHidden="1" w:unhideWhenUsed="1"/>
-    <w:lsdException w:name="Table Grid" w:uiPriority="39"/>
-    <w:lsdException w:name="Table Theme" w:semiHidden="1" w:unhideWhenUsed="1"/>
-    <w:lsdException w:name="Placeholder Text" w:semiHidden="1"/>
-    <w:lsdException w:name="No Spacing" w:uiPriority="1" w:qFormat="1"/>
-    <w:lsdException w:name="Light Shading" w:uiPriority="60"/>
-    <w:lsdException w:name="Light List" w:uiPriority="61"/>
-    <w:lsdException w:name="Light Grid" w:uiPriority="62"/>
-    <w:lsdException w:name="Medium Shading 1" w:uiPriority="63"/>
-    <w:lsdException w:name="Medium Shading 2" w:uiPriority="64"/>
-    <w:lsdException w:name="Medium List 1" w:uiPriority="65"/>
-    <w:lsdException w:name="Medium List 2" w:uiPriority="66"/>
-    <w:lsdException w:name="Medium Grid 1" w:uiPriority="67"/>
-    <w:lsdException w:name="Medium Grid 2" w:uiPriority="68"/>
-    <w:lsdException w:name="Medium Grid 3" w:uiPriority="69"/>
-    <w:lsdException w:name="Dark List" w:uiPriority="70"/>
-    <w:lsdException w:name="Colorful Shading" w:uiPriority="71"/>
-    <w:lsdException w:name="Colorful List" w:uiPriority="72"/>
-    <w:lsdException w:name="Colorful Grid" w:uiPriority="73"/>
-    <w:lsdException w:name="Light Shading Accent 1" w:uiPriority="60"/>
-    <w:lsdException w:name="Light List Accent 1" w:uiPriority="61"/>
-    <w:lsdException w:name="Light Grid Accent 1" w:uiPriority="62"/>
-    <w:lsdException w:name="Medium Shading 1 Accent 1" w:uiPriority="63"/>
-    <w:lsdException w:name="Medium Shading 2 Accent 1" w:uiPriority="64"/>
-    <w:lsdException w:name="Medium List 1 Accent 1" w:uiPriority="65"/>
-    <w:lsdException w:name="Revision" w:semiHidden="1"/>
-    <w:lsdException w:name="List Paragraph" w:uiPriority="34" w:qFormat="1"/>
-    <w:lsdException w:name="Quote" w:uiPriority="29" w:qFormat="1"/>
-    <w:lsdException w:name="Intense Quote" w:uiPriority="30" w:qFormat="1"/>
-    <w:lsdException w:name="Medium List 2 Accent 1" w:uiPriority="66"/>
-    <w:lsdException w:name="Medium Grid 1 Accent 1" w:uiPriority="67"/>
-    <w:lsdException w:name="Medium Grid 2 Accent 1" w:uiPriority="68"/>
-    <w:lsdException w:name="Medium Grid 3 Accent 1" w:uiPriority="69"/>
-    <w:lsdException w:name="Dark List Accent 1" w:uiPriority="70"/>
-    <w:lsdException w:name="Colorful Shading Accent 1" w:uiPriority="71"/>
-    <w:lsdException w:name="Colorful List Accent 1" w:uiPriority="72"/>
-    <w:lsdException w:name="Colorful Grid Accent 1" w:uiPriority="73"/>
-    <w:lsdException w:name="Light Shading Accent 2" w:uiPriority="60"/>
-    <w:lsdException w:name="Light List Accent 2" w:uiPriority="61"/>
-    <w:lsdException w:name="Light Grid Accent 2" w:uiPriority="62"/>
-    <w:lsdException w:name="Medium Shading 1 Accent 2" w:uiPriority="63"/>
-    <w:lsdException w:name="Medium Shading 2 Accent 2" w:uiPriority="64"/>
-    <w:lsdException w:name="Medium List 1 Accent 2" w:uiPriority="65"/>
-    <w:lsdException w:name="Medium List 2 Accent 2" w:uiPriority="66"/>
-    <w:lsdException w:name="Medium Grid 1 Accent 2" w:uiPriority="67"/>
-    <w:lsdException w:name="Medium Grid 2 Accent 2" w:uiPriority="68"/>
-    <w:lsdException w:name="Medium Grid 3 Accent 2" w:uiPriority="69"/>
-    <w:lsdException w:name="Dark List Accent 2" w:uiPriority="70"/>
-    <w:lsdException w:name="Colorful Shading Accent 2" w:uiPriority="71"/>
-    <w:lsdException w:name="Colorful List Accent 2" w:uiPriority="72"/>
-    <w:lsdException w:name="Colorful Grid Accent 2" w:uiPriority="73"/>
-    <w:lsdException w:name="Light Shading Accent 3" w:uiPriority="60"/>
-    <w:lsdException w:name="Light List Accent 3" w:uiPriority="61"/>
-    <w:lsdException w:name="Light Grid Accent 3" w:uiPriority="62"/>
-    <w:lsdException w:name="Medium Shading 1 Accent 3" w:uiPriority="63"/>
-    <w:lsdException w:name="Medium Shading 2 Accent 3" w:uiPriority="64"/>
-    <w:lsdException w:name="Medium List 1 Accent 3" w:uiPriority="65"/>
-    <w:lsdException w:name="Medium List 2 Accent 3" w:uiPriority="66"/>
-    <w:lsdException w:name="Medium Grid 1 Accent 3" w:uiPriority="67"/>
-    <w:lsdException w:name="Medium Grid 2 Accent 3" w:uiPriority="68"/>
-    <w:lsdException w:name="Medium Grid 3 Accent 3" w:uiPriority="69"/>
-    <w:lsdException w:name="Dark List Accent 3" w:uiPriority="70"/>
-    <w:lsdException w:name="Colorful Shading Accent 3" w:uiPriority="71"/>
-    <w:lsdException w:name="Colorful List Accent 3" w:uiPriority="72"/>
-    <w:lsdException w:name="Colorful Grid Accent 3" w:uiPriority="73"/>
-    <w:lsdException w:name="Light Shading Accent 4" w:uiPriority="60"/>
-    <w:lsdException w:name="Light List Accent 4" w:uiPriority="61"/>
-    <w:lsdException w:name="Light Grid Accent 4" w:uiPriority="62"/>
-    <w:lsdException w:name="Medium Shading 1 Accent 4" w:uiPriority="63"/>
-    <w:lsdException w:name="Medium Shading 2 Accent 4" w:uiPriority="64"/>
-    <w:lsdException w:name="Medium List 1 Accent 4" w:uiPriority="65"/>
-    <w:lsdException w:name="Medium List 2 Accent 4" w:uiPriority="66"/>
-    <w:lsdException w:name="Medium Grid 1 Accent 4" w:uiPriority="67"/>
-    <w:lsdException w:name="Medium Grid 2 Accent 4" w:uiPriority="68"/>
-    <w:lsdException w:name="Medium Grid 3 Accent 4" w:uiPriority="69"/>
-    <w:lsdException w:name="Dark List Accent 4" w:uiPriority="70"/>
-    <w:lsdException w:name="Colorful Shading Accent 4" w:uiPriority="71"/>
-    <w:lsdException w:name="Colorful List Accent 4" w:uiPriority="72"/>
-    <w:lsdException w:name="Colorful Grid Accent 4" w:uiPriority="73"/>
-    <w:lsdException w:name="Light Shading Accent 5" w:uiPriority="60"/>
-    <w:lsdException w:name="Light List Accent 5" w:uiPriority="61"/>
-    <w:lsdException w:name="Light Grid Accent 5" w:uiPriority="62"/>
-    <w:lsdException w:name="Medium Shading 1 Accent 5" w:uiPriority="63"/>
-    <w:lsdException w:name="Medium Shading 2 Accent 5" w:uiPriority="64"/>
-    <w:lsdException w:name="Medium List 1 Accent 5" w:uiPriority="65"/>
-    <w:lsdException w:name="Medium List 2 Accent 5" w:uiPriority="66"/>
-    <w:lsdException w:name="Medium Grid 1 Accent 5" w:uiPriority="67"/>
-    <w:lsdException w:name="Medium Grid 2 Accent 5" w:uiPriority="68"/>
-    <w:lsdException w:name="Medium Grid 3 Accent 5" w:uiPriority="69"/>
-    <w:lsdException w:name="Dark List Accent 5" w:uiPriority="70"/>
-    <w:lsdException w:name="Colorful Shading Accent 5" w:uiPriority="71"/>
-    <w:lsdException w:name="Colorful List Accent 5" w:uiPriority="72"/>
-    <w:lsdException w:name="Colorful Grid Accent 5" w:uiPriority="73"/>
-    <w:lsdException w:name="Light Shading Accent 6" w:uiPriority="60"/>
-    <w:lsdException w:name="Light List Accent 6" w:uiPriority="61"/>
-    <w:lsdException w:name="Light Grid Accent 6" w:uiPriority="62"/>
-    <w:lsdException w:name="Medium Shading 1 Accent 6" w:uiPriority="63"/>
-    <w:lsdException w:name="Medium Shading 2 Accent 6" w:uiPriority="64"/>
-    <w:lsdException w:name="Medium List 1 Accent 6" w:uiPriority="65"/>
-    <w:lsdException w:name="Medium List 2 Accent 6" w:uiPriority="66"/>
-    <w:lsdException w:name="Medium Grid 1 Accent 6" w:uiPriority="67"/>
-    <w:lsdException w:name="Medium Grid 2 Accent 6" w:uiPriority="68"/>
-    <w:lsdException w:name="Medium Grid 3 Accent 6" w:uiPriority="69"/>
-    <w:lsdException w:name="Dark List Accent 6" w:uiPriority="70"/>
-    <w:lsdException w:name="Colorful Shading Accent 6" w:uiPriority="71"/>
-    <w:lsdException w:name="Colorful List Accent 6" w:uiPriority="72"/>
-    <w:lsdException w:name="Colorful Grid Accent 6" w:uiPriority="73"/>
-    <w:lsdException w:name="Subtle Emphasis" w:uiPriority="19" w:qFormat="1"/>
-    <w:lsdException w:name="Intense Emphasis" w:uiPriority="21" w:qFormat="1"/>
-    <w:lsdException w:name="Subtle Reference" w:uiPriority="31" w:qFormat="1"/>
-    <w:lsdException w:name="Intense Reference" w:uiPriority="32" w:qFormat="1"/>
-    <w:lsdException w:name="Book Title" w:uiPriority="33" w:qFormat="1"/>
-    <w:lsdException w:name="Bibliography" w:semiHidden="1" w:uiPriority="37" w:unhideWhenUsed="1"/>
-    <w:lsdException w:name="TOC Heading" w:semiHidden="1" w:uiPriority="39" w:unhideWhenUsed="1" w:qFormat="1"/>
-    <w:lsdException w:name="Plain Table 1" w:uiPriority="41"/>
-    <w:lsdException w:name="Plain Table 2" w:uiPriority="42"/>
-    <w:lsdException w:name="Plain Table 3" w:uiPriority="43"/>
-    <w:lsdException w:name="Plain Table 4" w:uiPriority="44"/>
-    <w:lsdException w:name="Plain Table 5" w:uiPriority="45"/>
-    <w:lsdException w:name="Grid Table Light" w:uiPriority="40"/>
-    <w:lsdException w:name="Grid Table 1 Light" w:uiPriority="46"/>
-    <w:lsdException w:name="Grid Table 2" w:uiPriority="47"/>
-    <w:lsdException w:name="Grid Table 3" w:uiPriority="48"/>
-    <w:lsdException w:name="Grid Table 4" w:uiPriority="49"/>
-    <w:lsdException w:name="Grid Table 5 Dark" w:uiPriority="50"/>
-    <w:lsdException w:name="Grid Table 6 Colorful" w:uiPriority="51"/>
-    <w:lsdException w:name="Grid Table 7 Colorful" w:uiPriority="52"/>
-    <w:lsdException w:name="Grid Table 1 Light Accent 1" w:uiPriority="46"/>
-    <w:lsdException w:name="Grid Table 2 Accent 1" w:uiPriority="47"/>
-    <w:lsdException w:name="Grid Table 3 Accent 1" w:uiPriority="48"/>
-    <w:lsdException w:name="Grid Table 4 Accent 1" w:uiPriority="49"/>
-    <w:lsdException w:name="Grid Table 5 Dark Accent 1" w:uiPriority="50"/>
-    <w:lsdException w:name="Grid Table 6 Colorful Accent 1" w:uiPriority="51"/>
-    <w:lsdException w:name="Grid Table 7 Colorful Accent 1" w:uiPriority="52"/>
-    <w:lsdException w:name="Grid Table 1 Light Accent 2" w:uiPriority="46"/>
-    <w:lsdException w:name="Grid Table 2 Accent 2" w:uiPriority="47"/>
-    <w:lsdException w:name="Grid Table 3 Accent 2" w:uiPriority="48"/>
-    <w:lsdException w:name="Grid Table 4 Accent 2" w:uiPriority="49"/>
-    <w:lsdException w:name="Grid Table 5 Dark Accent 2" w:uiPriority="50"/>
-    <w:lsdException w:name="Grid Table 6 Colorful Accent 2" w:uiPriority="51"/>
-    <w:lsdException w:name="Grid Table 7 Colorful Accent 2" w:uiPriority="52"/>
-    <w:lsdException w:name="Grid Table 1 Light Accent 3" w:uiPriority="46"/>
-    <w:lsdException w:name="Grid Table 2 Accent 3" w:uiPriority="47"/>
-    <w:lsdException w:name="Grid Table 3 Accent 3" w:uiPriority="48"/>
-    <w:lsdException w:name="Grid Table 4 Accent 3" w:uiPriority="49"/>
-    <w:lsdException w:name="Grid Table 5 Dark Accent 3" w:uiPriority="50"/>
-    <w:lsdException w:name="Grid Table 6 Colorful Accent 3" w:uiPriority="51"/>
-    <w:lsdException w:name="Grid Table 7 Colorful Accent 3" w:uiPriority="52"/>
-    <w:lsdException w:name="Grid Table 1 Light Accent 4" w:uiPriority="46"/>
-    <w:lsdException w:name="Grid Table 2 Accent 4" w:uiPriority="47"/>
-    <w:lsdException w:name="Grid Table 3 Accent 4" w:uiPriority="48"/>
-    <w:lsdException w:name="Grid Table 4 Accent 4" w:uiPriority="49"/>
-    <w:lsdException w:name="Grid Table 5 Dark Accent 4" w:uiPriority="50"/>
-    <w:lsdException w:name="Grid Table 6 Colorful Accent 4" w:uiPriority="51"/>
-    <w:lsdException w:name="Grid Table 7 Colorful Accent 4" w:uiPriority="52"/>
-    <w:lsdException w:name="Grid Table 1 Light Accent 5" w:uiPriority="46"/>
-    <w:lsdException w:name="Grid Table 2 Accent 5" w:uiPriority="47"/>
-    <w:lsdException w:name="Grid Table 3 Accent 5" w:uiPriority="48"/>
-    <w:lsdException w:name="Grid Table 4 Accent 5" w:uiPriority="49"/>
-    <w:lsdException w:name="Grid Table 5 Dark Accent 5" w:uiPriority="50"/>
-    <w:lsdException w:name="Grid Table 6 Colorful Accent 5" w:uiPriority="51"/>
-    <w:lsdException w:name="Grid Table 7 Colorful Accent 5" w:uiPriority="52"/>
-    <w:lsdException w:name="Grid Table 1 Light Accent 6" w:uiPriority="46"/>
-    <w:lsdException w:name="Grid Table 2 Accent 6" w:uiPriority="47"/>
-    <w:lsdException w:name="Grid Table 3 Accent 6" w:uiPriority="48"/>
-    <w:lsdException w:name="Grid Table 4 Accent 6" w:uiPriority="49"/>
-    <w:lsdException w:name="Grid Table 5 Dark Accent 6" w:uiPriority="50"/>
-    <w:lsdException w:name="Grid Table 6 Colorful Accent 6" w:uiPriority="51"/>
-    <w:lsdException w:name="Grid Table 7 Colorful Accent 6" w:uiPriority="52"/>
-    <w:lsdException w:name="List Table 1 Light" w:uiPriority="46"/>
-    <w:lsdException w:name="List Table 2" w:uiPriority="47"/>
-    <w:lsdException w:name="List Table 3" w:uiPriority="48"/>
-    <w:lsdException w:name="List Table 4" w:uiPriority="49"/>
-    <w:lsdException w:name="List Table 5 Dark" w:uiPriority="50"/>
-    <w:lsdException w:name="List Table 6 Colorful" w:uiPriority="51"/>
-    <w:lsdException w:name="List Table 7 Colorful" w:uiPriority="52"/>
-    <w:lsdException w:name="List Table 1 Light Accent 1" w:uiPriority="46"/>
-    <w:lsdException w:name="List Table 2 Accent 1" w:uiPriority="47"/>
-    <w:lsdException w:name="List Table 3 Accent 1" w:uiPriority="48"/>
-    <w:lsdException w:name="List Table 4 Accent 1" w:uiPriority="49"/>
-    <w:lsdException w:name="List Table 5 Dark Accent 1" w:uiPriority="50"/>
-    <w:lsdException w:name="List Table 6 Colorful Accent 1" w:uiPriority="51"/>
-    <w:lsdException w:name="List Table 7 Colorful Accent 1" w:uiPriority="52"/>
-    <w:lsdException w:name="List Table 1 Light Accent 2" w:uiPriority="46"/>
-    <w:lsdException w:name="List Table 2 Accent 2" w:uiPriority="47"/>
-    <w:lsdException w:name="List Table 3 Accent 2" w:uiPriority="48"/>
-    <w:lsdException w:name="List Table 4 Accent 2" w:uiPriority="49"/>
-    <w:lsdException w:name="List Table 5 Dark Accent 2" w:uiPriority="50"/>
-    <w:lsdException w:name="List Table 6 Colorful Accent 2" w:uiPriority="51"/>
-    <w:lsdException w:name="List Table 7 Colorful Accent 2" w:uiPriority="52"/>
-    <w:lsdException w:name="List Table 1 Light Accent 3" w:uiPriority="46"/>
-    <w:lsdException w:name="List Table 2 Accent 3" w:uiPriority="47"/>
-    <w:lsdException w:name="List Table 3 Accent 3" w:uiPriority="48"/>
-    <w:lsdException w:name="List Table 4 Accent 3" w:uiPriority="49"/>
-    <w:lsdException w:name="List Table 5 Dark Accent 3" w:uiPriority="50"/>
-    <w:lsdException w:name="List Table 6 Colorful Accent 3" w:uiPriority="51"/>
-    <w:lsdException w:name="List Table 7 Colorful Accent 3" w:uiPriority="52"/>
-    <w:lsdException w:name="List Table 1 Light Accent 4" w:uiPriority="46"/>
-    <w:lsdException w:name="List Table 2 Accent 4" w:uiPriority="47"/>
-    <w:lsdException w:name="List Table 3 Accent 4" w:uiPriority="48"/>
-    <w:lsdException w:name="List Table 4 Accent 4" w:uiPriority="49"/>
-    <w:lsdException w:name="List Table 5 Dark Accent 4" w:uiPriority="50"/>
-    <w:lsdException w:name="List Table 6 Colorful Accent 4" w:uiPriority="51"/>
-    <w:lsdException w:name="List Table 7 Colorful Accent 4" w:uiPriority="52"/>
-    <w:lsdException w:name="List Table 1 Light Accent 5" w:uiPriority="46"/>
-    <w:lsdException w:name="List Table 2 Accent 5" w:uiPriority="47"/>
-    <w:lsdException w:name="List Table 3 Accent 5" w:uiPriority="48"/>
-    <w:lsdException w:name="List Table 4 Accent 5" w:uiPriority="49"/>
-    <w:lsdException w:name="List Table 5 Dark Accent 5" w:uiPriority="50"/>
-    <w:lsdException w:name="List Table 6 Colorful Accent 5" w:uiPriority="51"/>
-    <w:lsdException w:name="List Table 7 Colorful Accent 5" w:uiPriority="52"/>
-    <w:lsdException w:name="List Table 1 Light Accent 6" w:uiPriority="46"/>
-    <w:lsdException w:name="List Table 2 Accent 6" w:uiPriority="47"/>
-    <w:lsdException w:name="List Table 3 Accent 6" w:uiPriority="48"/>
-    <w:lsdException w:name="List Table 4 Accent 6" w:uiPriority="49"/>
-    <w:lsdException w:name="List Table 5 Dark Accent 6" w:uiPriority="50"/>
-    <w:lsdException w:name="List Table 6 Colorful Accent 6" w:uiPriority="51"/>
-    <w:lsdException w:name="List Table 7 Colorful Accent 6" w:uiPriority="52"/>
+  <w:latentStyles w:defLockedState="0" w:defUIPriority="99" w:defSemiHidden="1" w:defUnhideWhenUsed="1" w:defQFormat="0" w:count="267">
+    <w:lsdException w:name="Normal" w:semiHidden="0" w:uiPriority="0" w:unhideWhenUsed="0" w:qFormat="1"/>
+    <w:lsdException w:name="heading 1" w:semiHidden="0" w:uiPriority="9" w:unhideWhenUsed="0" w:qFormat="1"/>
+    <w:lsdException w:name="heading 2" w:uiPriority="9" w:qFormat="1"/>
+    <w:lsdException w:name="heading 3" w:uiPriority="9" w:qFormat="1"/>
+    <w:lsdException w:name="heading 4" w:uiPriority="9" w:qFormat="1"/>
+    <w:lsdException w:name="heading 5" w:uiPriority="9" w:qFormat="1"/>
+    <w:lsdException w:name="heading 6" w:uiPriority="9" w:qFormat="1"/>
+    <w:lsdException w:name="heading 7" w:uiPriority="9" w:qFormat="1"/>
+    <w:lsdException w:name="heading 8" w:uiPriority="9" w:qFormat="1"/>
+    <w:lsdException w:name="heading 9" w:uiPriority="9" w:qFormat="1"/>
+    <w:lsdException w:name="toc 1" w:uiPriority="39"/>
+    <w:lsdException w:name="toc 2" w:uiPriority="39"/>
+    <w:lsdException w:name="toc 3" w:uiPriority="39"/>
+    <w:lsdException w:name="toc 4" w:uiPriority="39"/>
+    <w:lsdException w:name="toc 5" w:uiPriority="39"/>
+    <w:lsdException w:name="toc 6" w:uiPriority="39"/>
+    <w:lsdException w:name="toc 7" w:uiPriority="39"/>
+    <w:lsdException w:name="toc 8" w:uiPriority="39"/>
+    <w:lsdException w:name="toc 9" w:uiPriority="39"/>
+    <w:lsdException w:name="caption" w:uiPriority="35" w:qFormat="1"/>
+    <w:lsdException w:name="Title" w:semiHidden="0" w:uiPriority="10" w:unhideWhenUsed="0" w:qFormat="1"/>
+    <w:lsdException w:name="Default Paragraph Font" w:uiPriority="1"/>
+    <w:lsdException w:name="Subtitle" w:semiHidden="0" w:uiPriority="11" w:unhideWhenUsed="0" w:qFormat="1"/>
+    <w:lsdException w:name="Strong" w:semiHidden="0" w:uiPriority="22" w:unhideWhenUsed="0" w:qFormat="1"/>
+    <w:lsdException w:name="Emphasis" w:semiHidden="0" w:uiPriority="20" w:unhideWhenUsed="0" w:qFormat="1"/>
+    <w:lsdException w:name="Table Grid" w:semiHidden="0" w:uiPriority="39" w:unhideWhenUsed="0"/>
+    <w:lsdException w:name="Placeholder Text" w:unhideWhenUsed="0"/>
+    <w:lsdException w:name="No Spacing" w:semiHidden="0" w:uiPriority="1" w:unhideWhenUsed="0" w:qFormat="1"/>
+    <w:lsdException w:name="Light Shading" w:semiHidden="0" w:uiPriority="60" w:unhideWhenUsed="0"/>
+    <w:lsdException w:name="Light List" w:semiHidden="0" w:uiPriority="61" w:unhideWhenUsed="0"/>
+    <w:lsdException w:name="Light Grid" w:semiHidden="0" w:uiPriority="62" w:unhideWhenUsed="0"/>
+    <w:lsdException w:name="Medium Shading 1" w:semiHidden="0" w:uiPriority="63" w:unhideWhenUsed="0"/>
+    <w:lsdException w:name="Medium Shading 2" w:semiHidden="0" w:uiPriority="64" w:unhideWhenUsed="0"/>
+    <w:lsdException w:name="Medium List 1" w:semiHidden="0" w:uiPriority="65" w:unhideWhenUsed="0"/>
+    <w:lsdException w:name="Medium List 2" w:semiHidden="0" w:uiPriority="66" w:unhideWhenUsed="0"/>
+    <w:lsdException w:name="Medium Grid 1" w:semiHidden="0" w:uiPriority="67" w:unhideWhenUsed="0"/>
+    <w:lsdException w:name="Medium Grid 2" w:semiHidden="0" w:uiPriority="68" w:unhideWhenUsed="0"/>
+    <w:lsdException w:name="Medium Grid 3" w:semiHidden="0" w:uiPriority="69" w:unhideWhenUsed="0"/>
+    <w:lsdException w:name="Dark List" w:semiHidden="0" w:uiPriority="70" w:unhideWhenUsed="0"/>
+    <w:lsdException w:name="Colorful Shading" w:semiHidden="0" w:uiPriority="71" w:unhideWhenUsed="0"/>
+    <w:lsdException w:name="Colorful List" w:semiHidden="0" w:uiPriority="72" w:unhideWhenUsed="0"/>
+    <w:lsdException w:name="Colorful Grid" w:semiHidden="0" w:uiPriority="73" w:unhideWhenUsed="0"/>
+    <w:lsdException w:name="Light Shading Accent 1" w:semiHidden="0" w:uiPriority="60" w:unhideWhenUsed="0"/>
+    <w:lsdException w:name="Light List Accent 1" w:semiHidden="0" w:uiPriority="61" w:unhideWhenUsed="0"/>
+    <w:lsdException w:name="Light Grid Accent 1" w:semiHidden="0" w:uiPriority="62" w:unhideWhenUsed="0"/>
+    <w:lsdException w:name="Medium Shading 1 Accent 1" w:semiHidden="0" w:uiPriority="63" w:unhideWhenUsed="0"/>
+    <w:lsdException w:name="Medium Shading 2 Accent 1" w:semiHidden="0" w:uiPriority="64" w:unhideWhenUsed="0"/>
+    <w:lsdException w:name="Medium List 1 Accent 1" w:semiHidden="0" w:uiPriority="65" w:unhideWhenUsed="0"/>
+    <w:lsdException w:name="Revision" w:unhideWhenUsed="0"/>
+    <w:lsdException w:name="List Paragraph" w:semiHidden="0" w:uiPriority="34" w:unhideWhenUsed="0" w:qFormat="1"/>
+    <w:lsdException w:name="Quote" w:semiHidden="0" w:uiPriority="29" w:unhideWhenUsed="0" w:qFormat="1"/>
+    <w:lsdException w:name="Intense Quote" w:semiHidden="0" w:uiPriority="30" w:unhideWhenUsed="0" w:qFormat="1"/>
+    <w:lsdException w:name="Medium List 2 Accent 1" w:semiHidden="0" w:uiPriority="66" w:unhideWhenUsed="0"/>
+    <w:lsdException w:name="Medium Grid 1 Accent 1" w:semiHidden="0" w:uiPriority="67" w:unhideWhenUsed="0"/>
+    <w:lsdException w:name="Medium Grid 2 Accent 1" w:semiHidden="0" w:uiPriority="68" w:unhideWhenUsed="0"/>
+    <w:lsdException w:name="Medium Grid 3 Accent 1" w:semiHidden="0" w:uiPriority="69" w:unhideWhenUsed="0"/>
+    <w:lsdException w:name="Dark List Accent 1" w:semiHidden="0" w:uiPriority="70" w:unhideWhenUsed="0"/>
+    <w:lsdException w:name="Colorful Shading Accent 1" w:semiHidden="0" w:uiPriority="71" w:unhideWhenUsed="0"/>
+    <w:lsdException w:name="Colorful List Accent 1" w:semiHidden="0" w:uiPriority="72" w:unhideWhenUsed="0"/>
+    <w:lsdException w:name="Colorful Grid Accent 1" w:semiHidden="0" w:uiPriority="73" w:unhideWhenUsed="0"/>
+    <w:lsdException w:name="Light Shading Accent 2" w:semiHidden="0" w:uiPriority="60" w:unhideWhenUsed="0"/>
+    <w:lsdException w:name="Light List Accent 2" w:semiHidden="0" w:uiPriority="61" w:unhideWhenUsed="0"/>
+    <w:lsdException w:name="Light Grid Accent 2" w:semiHidden="0" w:uiPriority="62" w:unhideWhenUsed="0"/>
+    <w:lsdException w:name="Medium Shading 1 Accent 2" w:semiHidden="0" w:uiPriority="63" w:unhideWhenUsed="0"/>
+    <w:lsdException w:name="Medium Shading 2 Accent 2" w:semiHidden="0" w:uiPriority="64" w:unhideWhenUsed="0"/>
+    <w:lsdException w:name="Medium List 1 Accent 2" w:semiHidden="0" w:uiPriority="65" w:unhideWhenUsed="0"/>
+    <w:lsdException w:name="Medium List 2 Accent 2" w:semiHidden="0" w:uiPriority="66" w:unhideWhenUsed="0"/>
+    <w:lsdException w:name="Medium Grid 1 Accent 2" w:semiHidden="0" w:uiPriority="67" w:unhideWhenUsed="0"/>
+    <w:lsdException w:name="Medium Grid 2 Accent 2" w:semiHidden="0" w:uiPriority="68" w:unhideWhenUsed="0"/>
+    <w:lsdException w:name="Medium Grid 3 Accent 2" w:semiHidden="0" w:uiPriority="69" w:unhideWhenUsed="0"/>
+    <w:lsdException w:name="Dark List Accent 2" w:semiHidden="0" w:uiPriority="70" w:unhideWhenUsed="0"/>
+    <w:lsdException w:name="Colorful Shading Accent 2" w:semiHidden="0" w:uiPriority="71" w:unhideWhenUsed="0"/>
+    <w:lsdException w:name="Colorful List Accent 2" w:semiHidden="0" w:uiPriority="72" w:unhideWhenUsed="0"/>
+    <w:lsdException w:name="Colorful Grid Accent 2" w:semiHidden="0" w:uiPriority="73" w:unhideWhenUsed="0"/>
+    <w:lsdException w:name="Light Shading Accent 3" w:semiHidden="0" w:uiPriority="60" w:unhideWhenUsed="0"/>
+    <w:lsdException w:name="Light List Accent 3" w:semiHidden="0" w:uiPriority="61" w:unhideWhenUsed="0"/>
+    <w:lsdException w:name="Light Grid Accent 3" w:semiHidden="0" w:uiPriority="62" w:unhideWhenUsed="0"/>
+    <w:lsdException w:name="Medium Shading 1 Accent 3" w:semiHidden="0" w:uiPriority="63" w:unhideWhenUsed="0"/>
+    <w:lsdException w:name="Medium Shading 2 Accent 3" w:semiHidden="0" w:uiPriority="64" w:unhideWhenUsed="0"/>
+    <w:lsdException w:name="Medium List 1 Accent 3" w:semiHidden="0" w:uiPriority="65" w:unhideWhenUsed="0"/>
+    <w:lsdException w:name="Medium List 2 Accent 3" w:semiHidden="0" w:uiPriority="66" w:unhideWhenUsed="0"/>
+    <w:lsdException w:name="Medium Grid 1 Accent 3" w:semiHidden="0" w:uiPriority="67" w:unhideWhenUsed="0"/>
+    <w:lsdException w:name="Medium Grid 2 Accent 3" w:semiHidden="0" w:uiPriority="68" w:unhideWhenUsed="0"/>
+    <w:lsdException w:name="Medium Grid 3 Accent 3" w:semiHidden="0" w:uiPriority="69" w:unhideWhenUsed="0"/>
+    <w:lsdException w:name="Dark List Accent 3" w:semiHidden="0" w:uiPriority="70" w:unhideWhenUsed="0"/>
+    <w:lsdException w:name="Colorful Shading Accent 3" w:semiHidden="0" w:uiPriority="71" w:unhideWhenUsed="0"/>
+    <w:lsdException w:name="Colorful List Accent 3" w:semiHidden="0" w:uiPriority="72" w:unhideWhenUsed="0"/>
+    <w:lsdException w:name="Colorful Grid Accent 3" w:semiHidden="0" w:uiPriority="73" w:unhideWhenUsed="0"/>
+    <w:lsdException w:name="Light Shading Accent 4" w:semiHidden="0" w:uiPriority="60" w:unhideWhenUsed="0"/>
+    <w:lsdException w:name="Light List Accent 4" w:semiHidden="0" w:uiPriority="61" w:unhideWhenUsed="0"/>
+    <w:lsdException w:name="Light Grid Accent 4" w:semiHidden="0" w:uiPriority="62" w:unhideWhenUsed="0"/>
+    <w:lsdException w:name="Medium Shading 1 Accent 4" w:semiHidden="0" w:uiPriority="63" w:unhideWhenUsed="0"/>
+    <w:lsdException w:name="Medium Shading 2 Accent 4" w:semiHidden="0" w:uiPriority="64" w:unhideWhenUsed="0"/>
+    <w:lsdException w:name="Medium List 1 Accent 4" w:semiHidden="0" w:uiPriority="65" w:unhideWhenUsed="0"/>
+    <w:lsdException w:name="Medium List 2 Accent 4" w:semiHidden="0" w:uiPriority="66" w:unhideWhenUsed="0"/>
+    <w:lsdException w:name="Medium Grid 1 Accent 4" w:semiHidden="0" w:uiPriority="67" w:unhideWhenUsed="0"/>
+    <w:lsdException w:name="Medium Grid 2 Accent 4" w:semiHidden="0" w:uiPriority="68" w:unhideWhenUsed="0"/>
+    <w:lsdException w:name="Medium Grid 3 Accent 4" w:semiHidden="0" w:uiPriority="69" w:unhideWhenUsed="0"/>
+    <w:lsdException w:name="Dark List Accent 4" w:semiHidden="0" w:uiPriority="70" w:unhideWhenUsed="0"/>
+    <w:lsdException w:name="Colorful Shading Accent 4" w:semiHidden="0" w:uiPriority="71" w:unhideWhenUsed="0"/>
+    <w:lsdException w:name="Colorful List Accent 4" w:semiHidden="0" w:uiPriority="72" w:unhideWhenUsed="0"/>
+    <w:lsdException w:name="Colorful Grid Accent 4" w:semiHidden="0" w:uiPriority="73" w:unhideWhenUsed="0"/>
+    <w:lsdException w:name="Light Shading Accent 5" w:semiHidden="0" w:uiPriority="60" w:unhideWhenUsed="0"/>
+    <w:lsdException w:name="Light List Accent 5" w:semiHidden="0" w:uiPriority="61" w:unhideWhenUsed="0"/>
+    <w:lsdException w:name="Light Grid Accent 5" w:semiHidden="0" w:uiPriority="62" w:unhideWhenUsed="0"/>
+    <w:lsdException w:name="Medium Shading 1 Accent 5" w:semiHidden="0" w:uiPriority="63" w:unhideWhenUsed="0"/>
+    <w:lsdException w:name="Medium Shading 2 Accent 5" w:semiHidden="0" w:uiPriority="64" w:unhideWhenUsed="0"/>
+    <w:lsdException w:name="Medium List 1 Accent 5" w:semiHidden="0" w:uiPriority="65" w:unhideWhenUsed="0"/>
+    <w:lsdException w:name="Medium List 2 Accent 5" w:semiHidden="0" w:uiPriority="66" w:unhideWhenUsed="0"/>
+    <w:lsdException w:name="Medium Grid 1 Accent 5" w:semiHidden="0" w:uiPriority="67" w:unhideWhenUsed="0"/>
+    <w:lsdException w:name="Medium Grid 2 Accent 5" w:semiHidden="0" w:uiPriority="68" w:unhideWhenUsed="0"/>
+    <w:lsdException w:name="Medium Grid 3 Accent 5" w:semiHidden="0" w:uiPriority="69" w:unhideWhenUsed="0"/>
+    <w:lsdException w:name="Dark List Accent 5" w:semiHidden="0" w:uiPriority="70" w:unhideWhenUsed="0"/>
+    <w:lsdException w:name="Colorful Shading Accent 5" w:semiHidden="0" w:uiPriority="71" w:unhideWhenUsed="0"/>
+    <w:lsdException w:name="Colorful List Accent 5" w:semiHidden="0" w:uiPriority="72" w:unhideWhenUsed="0"/>
+    <w:lsdException w:name="Colorful Grid Accent 5" w:semiHidden="0" w:uiPriority="73" w:unhideWhenUsed="0"/>
+    <w:lsdException w:name="Light Shading Accent 6" w:semiHidden="0" w:uiPriority="60" w:unhideWhenUsed="0"/>
+    <w:lsdException w:name="Light List Accent 6" w:semiHidden="0" w:uiPriority="61" w:unhideWhenUsed="0"/>
+    <w:lsdException w:name="Light Grid Accent 6" w:semiHidden="0" w:uiPriority="62" w:unhideWhenUsed="0"/>
+    <w:lsdException w:name="Medium Shading 1 Accent 6" w:semiHidden="0" w:uiPriority="63" w:unhideWhenUsed="0"/>
+    <w:lsdException w:name="Medium Shading 2 Accent 6" w:semiHidden="0" w:uiPriority="64" w:unhideWhenUsed="0"/>
+    <w:lsdException w:name="Medium List 1 Accent 6" w:semiHidden="0" w:uiPriority="65" w:unhideWhenUsed="0"/>
+    <w:lsdException w:name="Medium List 2 Accent 6" w:semiHidden="0" w:uiPriority="66" w:unhideWhenUsed="0"/>
+    <w:lsdException w:name="Medium Grid 1 Accent 6" w:semiHidden="0" w:uiPriority="67" w:unhideWhenUsed="0"/>
+    <w:lsdException w:name="Medium Grid 2 Accent 6" w:semiHidden="0" w:uiPriority="68" w:unhideWhenUsed="0"/>
+    <w:lsdException w:name="Medium Grid 3 Accent 6" w:semiHidden="0" w:uiPriority="69" w:unhideWhenUsed="0"/>
+    <w:lsdException w:name="Dark List Accent 6" w:semiHidden="0" w:uiPriority="70" w:unhideWhenUsed="0"/>
+    <w:lsdException w:name="Colorful Shading Accent 6" w:semiHidden="0" w:uiPriority="71" w:unhideWhenUsed="0"/>
+    <w:lsdException w:name="Colorful List Accent 6" w:semiHidden="0" w:uiPriority="72" w:unhideWhenUsed="0"/>
+    <w:lsdException w:name="Colorful Grid Accent 6" w:semiHidden="0" w:uiPriority="73" w:unhideWhenUsed="0"/>
+    <w:lsdException w:name="Subtle Emphasis" w:semiHidden="0" w:uiPriority="19" w:unhideWhenUsed="0" w:qFormat="1"/>
+    <w:lsdException w:name="Intense Emphasis" w:semiHidden="0" w:uiPriority="21" w:unhideWhenUsed="0" w:qFormat="1"/>
+    <w:lsdException w:name="Subtle Reference" w:semiHidden="0" w:uiPriority="31" w:unhideWhenUsed="0" w:qFormat="1"/>
+    <w:lsdException w:name="Intense Reference" w:semiHidden="0" w:uiPriority="32" w:unhideWhenUsed="0" w:qFormat="1"/>
+    <w:lsdException w:name="Book Title" w:semiHidden="0" w:uiPriority="33" w:unhideWhenUsed="0" w:qFormat="1"/>
+    <w:lsdException w:name="Bibliography" w:uiPriority="37"/>
+    <w:lsdException w:name="TOC Heading" w:uiPriority="39" w:qFormat="1"/>
   </w:latentStyles>
-  <w:style w:type="paragraph" w:default="1" w:styleId="a">
+  <w:style w:type="paragraph" w:default="1" w:styleId="Normal">
     <w:name w:val="Normal"/>
     <w:qFormat/>
     <w:rsid w:val="004A4032"/>
   </w:style>
-  <w:style w:type="character" w:default="1" w:styleId="a0">
+  <w:style w:type="character" w:default="1" w:styleId="Policepardfaut">
     <w:name w:val="Default Paragraph Font"/>
     <w:uiPriority w:val="1"/>
     <w:semiHidden/>
     <w:unhideWhenUsed/>
   </w:style>
-  <w:style w:type="table" w:default="1" w:styleId="a1">
+  <w:style w:type="table" w:default="1" w:styleId="TableauNormal">
     <w:name w:val="Normal Table"/>
     <w:uiPriority w:val="99"/>
     <w:semiHidden/>
@@ -48640,15 +49283,15 @@
       </w:tblCellMar>
     </w:tblPr>
   </w:style>
-  <w:style w:type="numbering" w:default="1" w:styleId="a2">
+  <w:style w:type="numbering" w:default="1" w:styleId="Aucuneliste">
     <w:name w:val="No List"/>
     <w:uiPriority w:val="99"/>
     <w:semiHidden/>
     <w:unhideWhenUsed/>
   </w:style>
-  <w:style w:type="character" w:styleId="a3">
+  <w:style w:type="character" w:styleId="Textedelespacerserv">
     <w:name w:val="Placeholder Text"/>
-    <w:basedOn w:val="a0"/>
+    <w:basedOn w:val="Policepardfaut"/>
     <w:uiPriority w:val="99"/>
     <w:semiHidden/>
     <w:rsid w:val="00A96313"/>
@@ -48656,9 +49299,9 @@
       <w:color w:val="808080"/>
     </w:rPr>
   </w:style>
-  <w:style w:type="paragraph" w:styleId="a4">
+  <w:style w:type="paragraph" w:styleId="Paragraphedeliste">
     <w:name w:val="List Paragraph"/>
-    <w:basedOn w:val="a"/>
+    <w:basedOn w:val="Normal"/>
     <w:uiPriority w:val="34"/>
     <w:qFormat/>
     <w:rsid w:val="008D61DC"/>
@@ -48667,10 +49310,10 @@
       <w:contextualSpacing/>
     </w:pPr>
   </w:style>
-  <w:style w:type="paragraph" w:styleId="a5">
+  <w:style w:type="paragraph" w:styleId="En-tte">
     <w:name w:val="header"/>
-    <w:basedOn w:val="a"/>
-    <w:link w:val="Char"/>
+    <w:basedOn w:val="Normal"/>
+    <w:link w:val="En-tteCar"/>
     <w:uiPriority w:val="99"/>
     <w:unhideWhenUsed/>
     <w:rsid w:val="00097C16"/>
@@ -48682,17 +49325,17 @@
       <w:spacing w:after="0" w:line="240" w:lineRule="auto"/>
     </w:pPr>
   </w:style>
-  <w:style w:type="character" w:customStyle="1" w:styleId="Char">
-    <w:name w:val="머리글 Char"/>
-    <w:basedOn w:val="a0"/>
-    <w:link w:val="a5"/>
+  <w:style w:type="character" w:customStyle="1" w:styleId="En-tteCar">
+    <w:name w:val="En-tête Car"/>
+    <w:basedOn w:val="Policepardfaut"/>
+    <w:link w:val="En-tte"/>
     <w:uiPriority w:val="99"/>
     <w:rsid w:val="00097C16"/>
   </w:style>
-  <w:style w:type="paragraph" w:styleId="a6">
+  <w:style w:type="paragraph" w:styleId="Pieddepage">
     <w:name w:val="footer"/>
-    <w:basedOn w:val="a"/>
-    <w:link w:val="Char0"/>
+    <w:basedOn w:val="Normal"/>
+    <w:link w:val="PieddepageCar"/>
     <w:uiPriority w:val="99"/>
     <w:unhideWhenUsed/>
     <w:rsid w:val="00097C16"/>
@@ -48704,10 +49347,266 @@
       <w:spacing w:after="0" w:line="240" w:lineRule="auto"/>
     </w:pPr>
   </w:style>
-  <w:style w:type="character" w:customStyle="1" w:styleId="Char0">
-    <w:name w:val="바닥글 Char"/>
-    <w:basedOn w:val="a0"/>
-    <w:link w:val="a6"/>
+  <w:style w:type="character" w:customStyle="1" w:styleId="PieddepageCar">
+    <w:name w:val="Pied de page Car"/>
+    <w:basedOn w:val="Policepardfaut"/>
+    <w:link w:val="Pieddepage"/>
+    <w:uiPriority w:val="99"/>
+    <w:rsid w:val="00097C16"/>
+  </w:style>
+</w:styles>
+</file>
+
+<file path=word/stylesWithEffects.xml><?xml version="1.0" encoding="utf-8"?>
+<w:styles xmlns:wpc="http://schemas.microsoft.com/office/word/2010/wordprocessingCanvas" xmlns:mc="http://schemas.openxmlformats.org/markup-compatibility/2006" xmlns:o="urn:schemas-microsoft-com:office:office" xmlns:r="http://schemas.openxmlformats.org/officeDocument/2006/relationships" xmlns:m="http://schemas.openxmlformats.org/officeDocument/2006/math" xmlns:v="urn:schemas-microsoft-com:vml" xmlns:wp14="http://schemas.microsoft.com/office/word/2010/wordprocessingDrawing" xmlns:wp="http://schemas.openxmlformats.org/drawingml/2006/wordprocessingDrawing" xmlns:w10="urn:schemas-microsoft-com:office:word" xmlns:w="http://schemas.openxmlformats.org/wordprocessingml/2006/main" xmlns:w14="http://schemas.microsoft.com/office/word/2010/wordml" xmlns:wpg="http://schemas.microsoft.com/office/word/2010/wordprocessingGroup" xmlns:wpi="http://schemas.microsoft.com/office/word/2010/wordprocessingInk" xmlns:wne="http://schemas.microsoft.com/office/word/2006/wordml" xmlns:wps="http://schemas.microsoft.com/office/word/2010/wordprocessingShape" mc:Ignorable="w14 wp14">
+  <w:docDefaults>
+    <w:rPrDefault>
+      <w:rPr>
+        <w:rFonts w:asciiTheme="minorHAnsi" w:eastAsiaTheme="minorEastAsia" w:hAnsiTheme="minorHAnsi" w:cstheme="minorBidi"/>
+        <w:sz w:val="22"/>
+        <w:szCs w:val="22"/>
+        <w:lang w:val="en-US" w:eastAsia="ko-KR" w:bidi="ar-SA"/>
+      </w:rPr>
+    </w:rPrDefault>
+    <w:pPrDefault>
+      <w:pPr>
+        <w:spacing w:after="160" w:line="259" w:lineRule="auto"/>
+      </w:pPr>
+    </w:pPrDefault>
+  </w:docDefaults>
+  <w:latentStyles w:defLockedState="0" w:defUIPriority="99" w:defSemiHidden="1" w:defUnhideWhenUsed="1" w:defQFormat="0" w:count="267">
+    <w:lsdException w:name="Normal" w:semiHidden="0" w:uiPriority="0" w:unhideWhenUsed="0" w:qFormat="1"/>
+    <w:lsdException w:name="heading 1" w:semiHidden="0" w:uiPriority="9" w:unhideWhenUsed="0" w:qFormat="1"/>
+    <w:lsdException w:name="heading 2" w:uiPriority="9" w:qFormat="1"/>
+    <w:lsdException w:name="heading 3" w:uiPriority="9" w:qFormat="1"/>
+    <w:lsdException w:name="heading 4" w:uiPriority="9" w:qFormat="1"/>
+    <w:lsdException w:name="heading 5" w:uiPriority="9" w:qFormat="1"/>
+    <w:lsdException w:name="heading 6" w:uiPriority="9" w:qFormat="1"/>
+    <w:lsdException w:name="heading 7" w:uiPriority="9" w:qFormat="1"/>
+    <w:lsdException w:name="heading 8" w:uiPriority="9" w:qFormat="1"/>
+    <w:lsdException w:name="heading 9" w:uiPriority="9" w:qFormat="1"/>
+    <w:lsdException w:name="toc 1" w:uiPriority="39"/>
+    <w:lsdException w:name="toc 2" w:uiPriority="39"/>
+    <w:lsdException w:name="toc 3" w:uiPriority="39"/>
+    <w:lsdException w:name="toc 4" w:uiPriority="39"/>
+    <w:lsdException w:name="toc 5" w:uiPriority="39"/>
+    <w:lsdException w:name="toc 6" w:uiPriority="39"/>
+    <w:lsdException w:name="toc 7" w:uiPriority="39"/>
+    <w:lsdException w:name="toc 8" w:uiPriority="39"/>
+    <w:lsdException w:name="toc 9" w:uiPriority="39"/>
+    <w:lsdException w:name="caption" w:uiPriority="35" w:qFormat="1"/>
+    <w:lsdException w:name="Title" w:semiHidden="0" w:uiPriority="10" w:unhideWhenUsed="0" w:qFormat="1"/>
+    <w:lsdException w:name="Default Paragraph Font" w:uiPriority="1"/>
+    <w:lsdException w:name="Subtitle" w:semiHidden="0" w:uiPriority="11" w:unhideWhenUsed="0" w:qFormat="1"/>
+    <w:lsdException w:name="Strong" w:semiHidden="0" w:uiPriority="22" w:unhideWhenUsed="0" w:qFormat="1"/>
+    <w:lsdException w:name="Emphasis" w:semiHidden="0" w:uiPriority="20" w:unhideWhenUsed="0" w:qFormat="1"/>
+    <w:lsdException w:name="Table Grid" w:semiHidden="0" w:uiPriority="39" w:unhideWhenUsed="0"/>
+    <w:lsdException w:name="Placeholder Text" w:unhideWhenUsed="0"/>
+    <w:lsdException w:name="No Spacing" w:semiHidden="0" w:uiPriority="1" w:unhideWhenUsed="0" w:qFormat="1"/>
+    <w:lsdException w:name="Light Shading" w:semiHidden="0" w:uiPriority="60" w:unhideWhenUsed="0"/>
+    <w:lsdException w:name="Light List" w:semiHidden="0" w:uiPriority="61" w:unhideWhenUsed="0"/>
+    <w:lsdException w:name="Light Grid" w:semiHidden="0" w:uiPriority="62" w:unhideWhenUsed="0"/>
+    <w:lsdException w:name="Medium Shading 1" w:semiHidden="0" w:uiPriority="63" w:unhideWhenUsed="0"/>
+    <w:lsdException w:name="Medium Shading 2" w:semiHidden="0" w:uiPriority="64" w:unhideWhenUsed="0"/>
+    <w:lsdException w:name="Medium List 1" w:semiHidden="0" w:uiPriority="65" w:unhideWhenUsed="0"/>
+    <w:lsdException w:name="Medium List 2" w:semiHidden="0" w:uiPriority="66" w:unhideWhenUsed="0"/>
+    <w:lsdException w:name="Medium Grid 1" w:semiHidden="0" w:uiPriority="67" w:unhideWhenUsed="0"/>
+    <w:lsdException w:name="Medium Grid 2" w:semiHidden="0" w:uiPriority="68" w:unhideWhenUsed="0"/>
+    <w:lsdException w:name="Medium Grid 3" w:semiHidden="0" w:uiPriority="69" w:unhideWhenUsed="0"/>
+    <w:lsdException w:name="Dark List" w:semiHidden="0" w:uiPriority="70" w:unhideWhenUsed="0"/>
+    <w:lsdException w:name="Colorful Shading" w:semiHidden="0" w:uiPriority="71" w:unhideWhenUsed="0"/>
+    <w:lsdException w:name="Colorful List" w:semiHidden="0" w:uiPriority="72" w:unhideWhenUsed="0"/>
+    <w:lsdException w:name="Colorful Grid" w:semiHidden="0" w:uiPriority="73" w:unhideWhenUsed="0"/>
+    <w:lsdException w:name="Light Shading Accent 1" w:semiHidden="0" w:uiPriority="60" w:unhideWhenUsed="0"/>
+    <w:lsdException w:name="Light List Accent 1" w:semiHidden="0" w:uiPriority="61" w:unhideWhenUsed="0"/>
+    <w:lsdException w:name="Light Grid Accent 1" w:semiHidden="0" w:uiPriority="62" w:unhideWhenUsed="0"/>
+    <w:lsdException w:name="Medium Shading 1 Accent 1" w:semiHidden="0" w:uiPriority="63" w:unhideWhenUsed="0"/>
+    <w:lsdException w:name="Medium Shading 2 Accent 1" w:semiHidden="0" w:uiPriority="64" w:unhideWhenUsed="0"/>
+    <w:lsdException w:name="Medium List 1 Accent 1" w:semiHidden="0" w:uiPriority="65" w:unhideWhenUsed="0"/>
+    <w:lsdException w:name="Revision" w:unhideWhenUsed="0"/>
+    <w:lsdException w:name="List Paragraph" w:semiHidden="0" w:uiPriority="34" w:unhideWhenUsed="0" w:qFormat="1"/>
+    <w:lsdException w:name="Quote" w:semiHidden="0" w:uiPriority="29" w:unhideWhenUsed="0" w:qFormat="1"/>
+    <w:lsdException w:name="Intense Quote" w:semiHidden="0" w:uiPriority="30" w:unhideWhenUsed="0" w:qFormat="1"/>
+    <w:lsdException w:name="Medium List 2 Accent 1" w:semiHidden="0" w:uiPriority="66" w:unhideWhenUsed="0"/>
+    <w:lsdException w:name="Medium Grid 1 Accent 1" w:semiHidden="0" w:uiPriority="67" w:unhideWhenUsed="0"/>
+    <w:lsdException w:name="Medium Grid 2 Accent 1" w:semiHidden="0" w:uiPriority="68" w:unhideWhenUsed="0"/>
+    <w:lsdException w:name="Medium Grid 3 Accent 1" w:semiHidden="0" w:uiPriority="69" w:unhideWhenUsed="0"/>
+    <w:lsdException w:name="Dark List Accent 1" w:semiHidden="0" w:uiPriority="70" w:unhideWhenUsed="0"/>
+    <w:lsdException w:name="Colorful Shading Accent 1" w:semiHidden="0" w:uiPriority="71" w:unhideWhenUsed="0"/>
+    <w:lsdException w:name="Colorful List Accent 1" w:semiHidden="0" w:uiPriority="72" w:unhideWhenUsed="0"/>
+    <w:lsdException w:name="Colorful Grid Accent 1" w:semiHidden="0" w:uiPriority="73" w:unhideWhenUsed="0"/>
+    <w:lsdException w:name="Light Shading Accent 2" w:semiHidden="0" w:uiPriority="60" w:unhideWhenUsed="0"/>
+    <w:lsdException w:name="Light List Accent 2" w:semiHidden="0" w:uiPriority="61" w:unhideWhenUsed="0"/>
+    <w:lsdException w:name="Light Grid Accent 2" w:semiHidden="0" w:uiPriority="62" w:unhideWhenUsed="0"/>
+    <w:lsdException w:name="Medium Shading 1 Accent 2" w:semiHidden="0" w:uiPriority="63" w:unhideWhenUsed="0"/>
+    <w:lsdException w:name="Medium Shading 2 Accent 2" w:semiHidden="0" w:uiPriority="64" w:unhideWhenUsed="0"/>
+    <w:lsdException w:name="Medium List 1 Accent 2" w:semiHidden="0" w:uiPriority="65" w:unhideWhenUsed="0"/>
+    <w:lsdException w:name="Medium List 2 Accent 2" w:semiHidden="0" w:uiPriority="66" w:unhideWhenUsed="0"/>
+    <w:lsdException w:name="Medium Grid 1 Accent 2" w:semiHidden="0" w:uiPriority="67" w:unhideWhenUsed="0"/>
+    <w:lsdException w:name="Medium Grid 2 Accent 2" w:semiHidden="0" w:uiPriority="68" w:unhideWhenUsed="0"/>
+    <w:lsdException w:name="Medium Grid 3 Accent 2" w:semiHidden="0" w:uiPriority="69" w:unhideWhenUsed="0"/>
+    <w:lsdException w:name="Dark List Accent 2" w:semiHidden="0" w:uiPriority="70" w:unhideWhenUsed="0"/>
+    <w:lsdException w:name="Colorful Shading Accent 2" w:semiHidden="0" w:uiPriority="71" w:unhideWhenUsed="0"/>
+    <w:lsdException w:name="Colorful List Accent 2" w:semiHidden="0" w:uiPriority="72" w:unhideWhenUsed="0"/>
+    <w:lsdException w:name="Colorful Grid Accent 2" w:semiHidden="0" w:uiPriority="73" w:unhideWhenUsed="0"/>
+    <w:lsdException w:name="Light Shading Accent 3" w:semiHidden="0" w:uiPriority="60" w:unhideWhenUsed="0"/>
+    <w:lsdException w:name="Light List Accent 3" w:semiHidden="0" w:uiPriority="61" w:unhideWhenUsed="0"/>
+    <w:lsdException w:name="Light Grid Accent 3" w:semiHidden="0" w:uiPriority="62" w:unhideWhenUsed="0"/>
+    <w:lsdException w:name="Medium Shading 1 Accent 3" w:semiHidden="0" w:uiPriority="63" w:unhideWhenUsed="0"/>
+    <w:lsdException w:name="Medium Shading 2 Accent 3" w:semiHidden="0" w:uiPriority="64" w:unhideWhenUsed="0"/>
+    <w:lsdException w:name="Medium List 1 Accent 3" w:semiHidden="0" w:uiPriority="65" w:unhideWhenUsed="0"/>
+    <w:lsdException w:name="Medium List 2 Accent 3" w:semiHidden="0" w:uiPriority="66" w:unhideWhenUsed="0"/>
+    <w:lsdException w:name="Medium Grid 1 Accent 3" w:semiHidden="0" w:uiPriority="67" w:unhideWhenUsed="0"/>
+    <w:lsdException w:name="Medium Grid 2 Accent 3" w:semiHidden="0" w:uiPriority="68" w:unhideWhenUsed="0"/>
+    <w:lsdException w:name="Medium Grid 3 Accent 3" w:semiHidden="0" w:uiPriority="69" w:unhideWhenUsed="0"/>
+    <w:lsdException w:name="Dark List Accent 3" w:semiHidden="0" w:uiPriority="70" w:unhideWhenUsed="0"/>
+    <w:lsdException w:name="Colorful Shading Accent 3" w:semiHidden="0" w:uiPriority="71" w:unhideWhenUsed="0"/>
+    <w:lsdException w:name="Colorful List Accent 3" w:semiHidden="0" w:uiPriority="72" w:unhideWhenUsed="0"/>
+    <w:lsdException w:name="Colorful Grid Accent 3" w:semiHidden="0" w:uiPriority="73" w:unhideWhenUsed="0"/>
+    <w:lsdException w:name="Light Shading Accent 4" w:semiHidden="0" w:uiPriority="60" w:unhideWhenUsed="0"/>
+    <w:lsdException w:name="Light List Accent 4" w:semiHidden="0" w:uiPriority="61" w:unhideWhenUsed="0"/>
+    <w:lsdException w:name="Light Grid Accent 4" w:semiHidden="0" w:uiPriority="62" w:unhideWhenUsed="0"/>
+    <w:lsdException w:name="Medium Shading 1 Accent 4" w:semiHidden="0" w:uiPriority="63" w:unhideWhenUsed="0"/>
+    <w:lsdException w:name="Medium Shading 2 Accent 4" w:semiHidden="0" w:uiPriority="64" w:unhideWhenUsed="0"/>
+    <w:lsdException w:name="Medium List 1 Accent 4" w:semiHidden="0" w:uiPriority="65" w:unhideWhenUsed="0"/>
+    <w:lsdException w:name="Medium List 2 Accent 4" w:semiHidden="0" w:uiPriority="66" w:unhideWhenUsed="0"/>
+    <w:lsdException w:name="Medium Grid 1 Accent 4" w:semiHidden="0" w:uiPriority="67" w:unhideWhenUsed="0"/>
+    <w:lsdException w:name="Medium Grid 2 Accent 4" w:semiHidden="0" w:uiPriority="68" w:unhideWhenUsed="0"/>
+    <w:lsdException w:name="Medium Grid 3 Accent 4" w:semiHidden="0" w:uiPriority="69" w:unhideWhenUsed="0"/>
+    <w:lsdException w:name="Dark List Accent 4" w:semiHidden="0" w:uiPriority="70" w:unhideWhenUsed="0"/>
+    <w:lsdException w:name="Colorful Shading Accent 4" w:semiHidden="0" w:uiPriority="71" w:unhideWhenUsed="0"/>
+    <w:lsdException w:name="Colorful List Accent 4" w:semiHidden="0" w:uiPriority="72" w:unhideWhenUsed="0"/>
+    <w:lsdException w:name="Colorful Grid Accent 4" w:semiHidden="0" w:uiPriority="73" w:unhideWhenUsed="0"/>
+    <w:lsdException w:name="Light Shading Accent 5" w:semiHidden="0" w:uiPriority="60" w:unhideWhenUsed="0"/>
+    <w:lsdException w:name="Light List Accent 5" w:semiHidden="0" w:uiPriority="61" w:unhideWhenUsed="0"/>
+    <w:lsdException w:name="Light Grid Accent 5" w:semiHidden="0" w:uiPriority="62" w:unhideWhenUsed="0"/>
+    <w:lsdException w:name="Medium Shading 1 Accent 5" w:semiHidden="0" w:uiPriority="63" w:unhideWhenUsed="0"/>
+    <w:lsdException w:name="Medium Shading 2 Accent 5" w:semiHidden="0" w:uiPriority="64" w:unhideWhenUsed="0"/>
+    <w:lsdException w:name="Medium List 1 Accent 5" w:semiHidden="0" w:uiPriority="65" w:unhideWhenUsed="0"/>
+    <w:lsdException w:name="Medium List 2 Accent 5" w:semiHidden="0" w:uiPriority="66" w:unhideWhenUsed="0"/>
+    <w:lsdException w:name="Medium Grid 1 Accent 5" w:semiHidden="0" w:uiPriority="67" w:unhideWhenUsed="0"/>
+    <w:lsdException w:name="Medium Grid 2 Accent 5" w:semiHidden="0" w:uiPriority="68" w:unhideWhenUsed="0"/>
+    <w:lsdException w:name="Medium Grid 3 Accent 5" w:semiHidden="0" w:uiPriority="69" w:unhideWhenUsed="0"/>
+    <w:lsdException w:name="Dark List Accent 5" w:semiHidden="0" w:uiPriority="70" w:unhideWhenUsed="0"/>
+    <w:lsdException w:name="Colorful Shading Accent 5" w:semiHidden="0" w:uiPriority="71" w:unhideWhenUsed="0"/>
+    <w:lsdException w:name="Colorful List Accent 5" w:semiHidden="0" w:uiPriority="72" w:unhideWhenUsed="0"/>
+    <w:lsdException w:name="Colorful Grid Accent 5" w:semiHidden="0" w:uiPriority="73" w:unhideWhenUsed="0"/>
+    <w:lsdException w:name="Light Shading Accent 6" w:semiHidden="0" w:uiPriority="60" w:unhideWhenUsed="0"/>
+    <w:lsdException w:name="Light List Accent 6" w:semiHidden="0" w:uiPriority="61" w:unhideWhenUsed="0"/>
+    <w:lsdException w:name="Light Grid Accent 6" w:semiHidden="0" w:uiPriority="62" w:unhideWhenUsed="0"/>
+    <w:lsdException w:name="Medium Shading 1 Accent 6" w:semiHidden="0" w:uiPriority="63" w:unhideWhenUsed="0"/>
+    <w:lsdException w:name="Medium Shading 2 Accent 6" w:semiHidden="0" w:uiPriority="64" w:unhideWhenUsed="0"/>
+    <w:lsdException w:name="Medium List 1 Accent 6" w:semiHidden="0" w:uiPriority="65" w:unhideWhenUsed="0"/>
+    <w:lsdException w:name="Medium List 2 Accent 6" w:semiHidden="0" w:uiPriority="66" w:unhideWhenUsed="0"/>
+    <w:lsdException w:name="Medium Grid 1 Accent 6" w:semiHidden="0" w:uiPriority="67" w:unhideWhenUsed="0"/>
+    <w:lsdException w:name="Medium Grid 2 Accent 6" w:semiHidden="0" w:uiPriority="68" w:unhideWhenUsed="0"/>
+    <w:lsdException w:name="Medium Grid 3 Accent 6" w:semiHidden="0" w:uiPriority="69" w:unhideWhenUsed="0"/>
+    <w:lsdException w:name="Dark List Accent 6" w:semiHidden="0" w:uiPriority="70" w:unhideWhenUsed="0"/>
+    <w:lsdException w:name="Colorful Shading Accent 6" w:semiHidden="0" w:uiPriority="71" w:unhideWhenUsed="0"/>
+    <w:lsdException w:name="Colorful List Accent 6" w:semiHidden="0" w:uiPriority="72" w:unhideWhenUsed="0"/>
+    <w:lsdException w:name="Colorful Grid Accent 6" w:semiHidden="0" w:uiPriority="73" w:unhideWhenUsed="0"/>
+    <w:lsdException w:name="Subtle Emphasis" w:semiHidden="0" w:uiPriority="19" w:unhideWhenUsed="0" w:qFormat="1"/>
+    <w:lsdException w:name="Intense Emphasis" w:semiHidden="0" w:uiPriority="21" w:unhideWhenUsed="0" w:qFormat="1"/>
+    <w:lsdException w:name="Subtle Reference" w:semiHidden="0" w:uiPriority="31" w:unhideWhenUsed="0" w:qFormat="1"/>
+    <w:lsdException w:name="Intense Reference" w:semiHidden="0" w:uiPriority="32" w:unhideWhenUsed="0" w:qFormat="1"/>
+    <w:lsdException w:name="Book Title" w:semiHidden="0" w:uiPriority="33" w:unhideWhenUsed="0" w:qFormat="1"/>
+    <w:lsdException w:name="Bibliography" w:uiPriority="37"/>
+    <w:lsdException w:name="TOC Heading" w:uiPriority="39" w:qFormat="1"/>
+  </w:latentStyles>
+  <w:style w:type="paragraph" w:default="1" w:styleId="Normal">
+    <w:name w:val="Normal"/>
+    <w:qFormat/>
+    <w:rsid w:val="004A4032"/>
+  </w:style>
+  <w:style w:type="character" w:default="1" w:styleId="Policepardfaut">
+    <w:name w:val="Default Paragraph Font"/>
+    <w:uiPriority w:val="1"/>
+    <w:semiHidden/>
+    <w:unhideWhenUsed/>
+  </w:style>
+  <w:style w:type="table" w:default="1" w:styleId="TableauNormal">
+    <w:name w:val="Normal Table"/>
+    <w:uiPriority w:val="99"/>
+    <w:semiHidden/>
+    <w:unhideWhenUsed/>
+    <w:tblPr>
+      <w:tblInd w:w="0" w:type="dxa"/>
+      <w:tblCellMar>
+        <w:top w:w="0" w:type="dxa"/>
+        <w:left w:w="108" w:type="dxa"/>
+        <w:bottom w:w="0" w:type="dxa"/>
+        <w:right w:w="108" w:type="dxa"/>
+      </w:tblCellMar>
+    </w:tblPr>
+  </w:style>
+  <w:style w:type="numbering" w:default="1" w:styleId="Aucuneliste">
+    <w:name w:val="No List"/>
+    <w:uiPriority w:val="99"/>
+    <w:semiHidden/>
+    <w:unhideWhenUsed/>
+  </w:style>
+  <w:style w:type="character" w:styleId="Textedelespacerserv">
+    <w:name w:val="Placeholder Text"/>
+    <w:basedOn w:val="Policepardfaut"/>
+    <w:uiPriority w:val="99"/>
+    <w:semiHidden/>
+    <w:rsid w:val="00A96313"/>
+    <w:rPr>
+      <w:color w:val="808080"/>
+    </w:rPr>
+  </w:style>
+  <w:style w:type="paragraph" w:styleId="Paragraphedeliste">
+    <w:name w:val="List Paragraph"/>
+    <w:basedOn w:val="Normal"/>
+    <w:uiPriority w:val="34"/>
+    <w:qFormat/>
+    <w:rsid w:val="008D61DC"/>
+    <w:pPr>
+      <w:ind w:left="720"/>
+      <w:contextualSpacing/>
+    </w:pPr>
+  </w:style>
+  <w:style w:type="paragraph" w:styleId="En-tte">
+    <w:name w:val="header"/>
+    <w:basedOn w:val="Normal"/>
+    <w:link w:val="En-tteCar"/>
+    <w:uiPriority w:val="99"/>
+    <w:unhideWhenUsed/>
+    <w:rsid w:val="00097C16"/>
+    <w:pPr>
+      <w:tabs>
+        <w:tab w:val="center" w:pos="4680"/>
+        <w:tab w:val="right" w:pos="9360"/>
+      </w:tabs>
+      <w:spacing w:after="0" w:line="240" w:lineRule="auto"/>
+    </w:pPr>
+  </w:style>
+  <w:style w:type="character" w:customStyle="1" w:styleId="En-tteCar">
+    <w:name w:val="En-tête Car"/>
+    <w:basedOn w:val="Policepardfaut"/>
+    <w:link w:val="En-tte"/>
+    <w:uiPriority w:val="99"/>
+    <w:rsid w:val="00097C16"/>
+  </w:style>
+  <w:style w:type="paragraph" w:styleId="Pieddepage">
+    <w:name w:val="footer"/>
+    <w:basedOn w:val="Normal"/>
+    <w:link w:val="PieddepageCar"/>
+    <w:uiPriority w:val="99"/>
+    <w:unhideWhenUsed/>
+    <w:rsid w:val="00097C16"/>
+    <w:pPr>
+      <w:tabs>
+        <w:tab w:val="center" w:pos="4680"/>
+        <w:tab w:val="right" w:pos="9360"/>
+      </w:tabs>
+      <w:spacing w:after="0" w:line="240" w:lineRule="auto"/>
+    </w:pPr>
+  </w:style>
+  <w:style w:type="character" w:customStyle="1" w:styleId="PieddepageCar">
+    <w:name w:val="Pied de page Car"/>
+    <w:basedOn w:val="Policepardfaut"/>
+    <w:link w:val="Pieddepage"/>
     <w:uiPriority w:val="99"/>
     <w:rsid w:val="00097C16"/>
   </w:style>
@@ -48969,7 +49868,7 @@
   <a:extraClrSchemeLst/>
   <a:extLst>
     <a:ext uri="{05A4C25C-085E-4340-85A3-A5531E510DB2}">
-      <thm15:themeFamily xmlns:thm15="http://schemas.microsoft.com/office/thememl/2012/main" name="Office Theme" id="{62F939B6-93AF-4DB8-9C6B-D6C7DFDC589F}" vid="{4A3C46E8-61CC-4603-A589-7422A47A8E4A}"/>
+      <thm15:themeFamily xmlns:thm15="http://schemas.microsoft.com/office/thememl/2012/main" xmlns="" name="Office Theme" id="{62F939B6-93AF-4DB8-9C6B-D6C7DFDC589F}" vid="{4A3C46E8-61CC-4603-A589-7422A47A8E4A}"/>
     </a:ext>
   </a:extLst>
 </a:theme>

</xml_diff>